<commit_message>
Codigos 29 de abril
</commit_message>
<xml_diff>
--- a/memcached/Modelos de Coherencia.docx
+++ b/memcached/Modelos de Coherencia.docx
@@ -363,23 +363,7 @@
           <w:lang w:val="es-CO"/>
         </w:rPr>
         <w:lastRenderedPageBreak/>
-        <w:t xml:space="preserve">Ejercicios de </w:t>
-      </w:r>
-      <w:proofErr w:type="spellStart"/>
-      <w:r>
-        <w:rPr>
-          <w:rFonts w:cs="Times New Roman"/>
-          <w:lang w:val="es-CO"/>
-        </w:rPr>
-        <w:t>Implementacion</w:t>
-      </w:r>
-      <w:proofErr w:type="spellEnd"/>
-      <w:r>
-        <w:rPr>
-          <w:rFonts w:cs="Times New Roman"/>
-          <w:lang w:val="es-CO"/>
-        </w:rPr>
-        <w:t xml:space="preserve"> </w:t>
+        <w:t xml:space="preserve">Ejercicios de Implementacion </w:t>
       </w:r>
     </w:p>
     <w:p>
@@ -397,52 +381,24 @@
           <w:sz w:val="24"/>
           <w:szCs w:val="24"/>
         </w:rPr>
-        <w:t xml:space="preserve">1. Desplegar </w:t>
-      </w:r>
-      <w:proofErr w:type="spellStart"/>
-      <w:r>
+        <w:t>1. Desplegar Memcached en Docker</w:t>
+      </w:r>
+    </w:p>
+    <w:p>
+      <w:pPr>
         <w:rPr>
           <w:rFonts w:ascii="Times New Roman" w:hAnsi="Times New Roman" w:cs="Times New Roman"/>
           <w:sz w:val="24"/>
           <w:szCs w:val="24"/>
         </w:rPr>
-        <w:t>Memcached</w:t>
-      </w:r>
-      <w:proofErr w:type="spellEnd"/>
+      </w:pPr>
       <w:r>
         <w:rPr>
           <w:rFonts w:ascii="Times New Roman" w:hAnsi="Times New Roman" w:cs="Times New Roman"/>
           <w:sz w:val="24"/>
           <w:szCs w:val="24"/>
         </w:rPr>
-        <w:t xml:space="preserve"> en Docker</w:t>
-      </w:r>
-    </w:p>
-    <w:p>
-      <w:pPr>
-        <w:rPr>
-          <w:rFonts w:ascii="Times New Roman" w:hAnsi="Times New Roman" w:cs="Times New Roman"/>
-          <w:sz w:val="24"/>
-          <w:szCs w:val="24"/>
-        </w:rPr>
-      </w:pPr>
-      <w:proofErr w:type="spellStart"/>
-      <w:r>
-        <w:rPr>
-          <w:rFonts w:ascii="Times New Roman" w:hAnsi="Times New Roman" w:cs="Times New Roman"/>
-          <w:sz w:val="24"/>
-          <w:szCs w:val="24"/>
-        </w:rPr>
-        <w:t>docker</w:t>
-      </w:r>
-      <w:proofErr w:type="spellEnd"/>
-      <w:r>
-        <w:rPr>
-          <w:rFonts w:ascii="Times New Roman" w:hAnsi="Times New Roman" w:cs="Times New Roman"/>
-          <w:sz w:val="24"/>
-          <w:szCs w:val="24"/>
-        </w:rPr>
-        <w:t xml:space="preserve"> run -d \</w:t>
+        <w:t>docker run -d \</w:t>
       </w:r>
     </w:p>
     <w:p>
@@ -469,19 +425,18 @@
           <w:szCs w:val="24"/>
           <w:lang w:val="en-US"/>
         </w:rPr>
-        <w:t xml:space="preserve">--name </w:t>
-      </w:r>
-      <w:proofErr w:type="spellStart"/>
-      <w:r>
+        <w:t>--name memcached \</w:t>
+      </w:r>
+    </w:p>
+    <w:p>
+      <w:pPr>
         <w:rPr>
           <w:rFonts w:ascii="Times New Roman" w:hAnsi="Times New Roman" w:cs="Times New Roman"/>
           <w:sz w:val="24"/>
           <w:szCs w:val="24"/>
           <w:lang w:val="en-US"/>
         </w:rPr>
-        <w:t>memcached</w:t>
-      </w:r>
-      <w:proofErr w:type="spellEnd"/>
+      </w:pPr>
       <w:r>
         <w:rPr>
           <w:rFonts w:ascii="Times New Roman" w:hAnsi="Times New Roman" w:cs="Times New Roman"/>
@@ -489,7 +444,7 @@
           <w:szCs w:val="24"/>
           <w:lang w:val="en-US"/>
         </w:rPr>
-        <w:t xml:space="preserve"> \</w:t>
+        <w:t xml:space="preserve">  -p 11211:11211 \</w:t>
       </w:r>
     </w:p>
     <w:p>
@@ -508,7 +463,7 @@
           <w:szCs w:val="24"/>
           <w:lang w:val="en-US"/>
         </w:rPr>
-        <w:t xml:space="preserve">  -p 11211:11211 \</w:t>
+        <w:t xml:space="preserve">  memcached:alpine</w:t>
       </w:r>
     </w:p>
     <w:p>
@@ -520,39 +475,6 @@
           <w:lang w:val="en-US"/>
         </w:rPr>
       </w:pPr>
-      <w:r>
-        <w:rPr>
-          <w:rFonts w:ascii="Times New Roman" w:hAnsi="Times New Roman" w:cs="Times New Roman"/>
-          <w:sz w:val="24"/>
-          <w:szCs w:val="24"/>
-          <w:lang w:val="en-US"/>
-        </w:rPr>
-        <w:t xml:space="preserve">  </w:t>
-      </w:r>
-      <w:proofErr w:type="spellStart"/>
-      <w:proofErr w:type="gramStart"/>
-      <w:r>
-        <w:rPr>
-          <w:rFonts w:ascii="Times New Roman" w:hAnsi="Times New Roman" w:cs="Times New Roman"/>
-          <w:sz w:val="24"/>
-          <w:szCs w:val="24"/>
-          <w:lang w:val="en-US"/>
-        </w:rPr>
-        <w:t>memcached:alpine</w:t>
-      </w:r>
-      <w:proofErr w:type="spellEnd"/>
-      <w:proofErr w:type="gramEnd"/>
-    </w:p>
-    <w:p>
-      <w:pPr>
-        <w:rPr>
-          <w:rFonts w:ascii="Times New Roman" w:hAnsi="Times New Roman" w:cs="Times New Roman"/>
-          <w:sz w:val="24"/>
-          <w:szCs w:val="24"/>
-          <w:lang w:val="en-US"/>
-        </w:rPr>
-      </w:pPr>
-      <w:proofErr w:type="spellStart"/>
       <w:r>
         <w:rPr>
           <w:rFonts w:ascii="Times New Roman" w:hAnsi="Times New Roman" w:cs="Times New Roman"/>
@@ -562,43 +484,7 @@
           <w:szCs w:val="24"/>
           <w:lang w:val="en-US"/>
         </w:rPr>
-        <w:t>Verificación</w:t>
-      </w:r>
-      <w:proofErr w:type="spellEnd"/>
-      <w:r>
-        <w:rPr>
-          <w:rFonts w:ascii="Times New Roman" w:hAnsi="Times New Roman" w:cs="Times New Roman"/>
-          <w:b/>
-          <w:bCs/>
-          <w:sz w:val="24"/>
-          <w:szCs w:val="24"/>
-          <w:lang w:val="en-US"/>
-        </w:rPr>
-        <w:t xml:space="preserve"> (</w:t>
-      </w:r>
-      <w:proofErr w:type="spellStart"/>
-      <w:r>
-        <w:rPr>
-          <w:rFonts w:ascii="Times New Roman" w:hAnsi="Times New Roman" w:cs="Times New Roman"/>
-          <w:b/>
-          <w:bCs/>
-          <w:sz w:val="24"/>
-          <w:szCs w:val="24"/>
-          <w:lang w:val="en-US"/>
-        </w:rPr>
-        <w:t>opcional</w:t>
-      </w:r>
-      <w:proofErr w:type="spellEnd"/>
-      <w:r>
-        <w:rPr>
-          <w:rFonts w:ascii="Times New Roman" w:hAnsi="Times New Roman" w:cs="Times New Roman"/>
-          <w:b/>
-          <w:bCs/>
-          <w:sz w:val="24"/>
-          <w:szCs w:val="24"/>
-          <w:lang w:val="en-US"/>
-        </w:rPr>
-        <w:t>):</w:t>
+        <w:t>Verificación (opcional):</w:t>
       </w:r>
     </w:p>
     <w:p>
@@ -617,19 +503,18 @@
           <w:szCs w:val="24"/>
           <w:lang w:val="en-US"/>
         </w:rPr>
-        <w:t xml:space="preserve">echo -e "set </w:t>
-      </w:r>
-      <w:proofErr w:type="spellStart"/>
-      <w:r>
+        <w:t>echo -e "set mykey 0 900 4</w:t>
+      </w:r>
+    </w:p>
+    <w:p>
+      <w:pPr>
         <w:rPr>
           <w:rFonts w:ascii="Times New Roman" w:hAnsi="Times New Roman" w:cs="Times New Roman"/>
           <w:sz w:val="24"/>
           <w:szCs w:val="24"/>
           <w:lang w:val="en-US"/>
         </w:rPr>
-        <w:t>mykey</w:t>
-      </w:r>
-      <w:proofErr w:type="spellEnd"/>
+      </w:pPr>
       <w:r>
         <w:rPr>
           <w:rFonts w:ascii="Times New Roman" w:hAnsi="Times New Roman" w:cs="Times New Roman"/>
@@ -637,7 +522,7 @@
           <w:szCs w:val="24"/>
           <w:lang w:val="en-US"/>
         </w:rPr>
-        <w:t xml:space="preserve"> 0 900 4</w:t>
+        <w:t>test" | nc localhost 11211</w:t>
       </w:r>
     </w:p>
     <w:p>
@@ -646,7 +531,6 @@
           <w:rFonts w:ascii="Times New Roman" w:hAnsi="Times New Roman" w:cs="Times New Roman"/>
           <w:sz w:val="24"/>
           <w:szCs w:val="24"/>
-          <w:lang w:val="en-US"/>
         </w:rPr>
       </w:pPr>
       <w:r>
@@ -654,108 +538,16 @@
           <w:rFonts w:ascii="Times New Roman" w:hAnsi="Times New Roman" w:cs="Times New Roman"/>
           <w:sz w:val="24"/>
           <w:szCs w:val="24"/>
-          <w:lang w:val="en-US"/>
-        </w:rPr>
-        <w:t xml:space="preserve">test" | </w:t>
-      </w:r>
-      <w:proofErr w:type="spellStart"/>
-      <w:r>
+        </w:rPr>
+        <w:t>echo -e "get mykey" | nc localhost 11211</w:t>
+      </w:r>
+    </w:p>
+    <w:p>
+      <w:pPr>
         <w:rPr>
           <w:rFonts w:ascii="Times New Roman" w:hAnsi="Times New Roman" w:cs="Times New Roman"/>
           <w:sz w:val="24"/>
           <w:szCs w:val="24"/>
-          <w:lang w:val="en-US"/>
-        </w:rPr>
-        <w:t>nc</w:t>
-      </w:r>
-      <w:proofErr w:type="spellEnd"/>
-      <w:r>
-        <w:rPr>
-          <w:rFonts w:ascii="Times New Roman" w:hAnsi="Times New Roman" w:cs="Times New Roman"/>
-          <w:sz w:val="24"/>
-          <w:szCs w:val="24"/>
-          <w:lang w:val="en-US"/>
-        </w:rPr>
-        <w:t xml:space="preserve"> localhost 11211</w:t>
-      </w:r>
-    </w:p>
-    <w:p>
-      <w:pPr>
-        <w:rPr>
-          <w:rFonts w:ascii="Times New Roman" w:hAnsi="Times New Roman" w:cs="Times New Roman"/>
-          <w:sz w:val="24"/>
-          <w:szCs w:val="24"/>
-        </w:rPr>
-      </w:pPr>
-      <w:r>
-        <w:rPr>
-          <w:rFonts w:ascii="Times New Roman" w:hAnsi="Times New Roman" w:cs="Times New Roman"/>
-          <w:sz w:val="24"/>
-          <w:szCs w:val="24"/>
-        </w:rPr>
-        <w:t>echo -e "</w:t>
-      </w:r>
-      <w:proofErr w:type="spellStart"/>
-      <w:r>
-        <w:rPr>
-          <w:rFonts w:ascii="Times New Roman" w:hAnsi="Times New Roman" w:cs="Times New Roman"/>
-          <w:sz w:val="24"/>
-          <w:szCs w:val="24"/>
-        </w:rPr>
-        <w:t>get</w:t>
-      </w:r>
-      <w:proofErr w:type="spellEnd"/>
-      <w:r>
-        <w:rPr>
-          <w:rFonts w:ascii="Times New Roman" w:hAnsi="Times New Roman" w:cs="Times New Roman"/>
-          <w:sz w:val="24"/>
-          <w:szCs w:val="24"/>
-        </w:rPr>
-        <w:t xml:space="preserve"> </w:t>
-      </w:r>
-      <w:proofErr w:type="spellStart"/>
-      <w:r>
-        <w:rPr>
-          <w:rFonts w:ascii="Times New Roman" w:hAnsi="Times New Roman" w:cs="Times New Roman"/>
-          <w:sz w:val="24"/>
-          <w:szCs w:val="24"/>
-        </w:rPr>
-        <w:t>mykey</w:t>
-      </w:r>
-      <w:proofErr w:type="spellEnd"/>
-      <w:r>
-        <w:rPr>
-          <w:rFonts w:ascii="Times New Roman" w:hAnsi="Times New Roman" w:cs="Times New Roman"/>
-          <w:sz w:val="24"/>
-          <w:szCs w:val="24"/>
-        </w:rPr>
-        <w:t xml:space="preserve">" | </w:t>
-      </w:r>
-      <w:proofErr w:type="spellStart"/>
-      <w:r>
-        <w:rPr>
-          <w:rFonts w:ascii="Times New Roman" w:hAnsi="Times New Roman" w:cs="Times New Roman"/>
-          <w:sz w:val="24"/>
-          <w:szCs w:val="24"/>
-        </w:rPr>
-        <w:t>nc</w:t>
-      </w:r>
-      <w:proofErr w:type="spellEnd"/>
-      <w:r>
-        <w:rPr>
-          <w:rFonts w:ascii="Times New Roman" w:hAnsi="Times New Roman" w:cs="Times New Roman"/>
-          <w:sz w:val="24"/>
-          <w:szCs w:val="24"/>
-        </w:rPr>
-        <w:t xml:space="preserve"> localhost 11211</w:t>
-      </w:r>
-    </w:p>
-    <w:p>
-      <w:pPr>
-        <w:rPr>
-          <w:rFonts w:ascii="Times New Roman" w:hAnsi="Times New Roman" w:cs="Times New Roman"/>
-          <w:sz w:val="24"/>
-          <w:szCs w:val="24"/>
         </w:rPr>
       </w:pPr>
     </w:p>
@@ -773,17 +565,8 @@
           <w:rFonts w:cs="Times New Roman"/>
           <w:lang w:val="es-CO"/>
         </w:rPr>
-        <w:t xml:space="preserve">Pruebas de </w:t>
-      </w:r>
-      <w:proofErr w:type="spellStart"/>
-      <w:r>
-        <w:rPr>
-          <w:rFonts w:cs="Times New Roman"/>
-          <w:lang w:val="es-CO"/>
-        </w:rPr>
-        <w:t>Implementacion</w:t>
-      </w:r>
-      <w:proofErr w:type="spellEnd"/>
+        <w:t>Pruebas de Implementacion</w:t>
+      </w:r>
     </w:p>
     <w:p>
       <w:pPr>
@@ -894,14 +677,12 @@
           <w:rFonts w:cs="Times New Roman"/>
         </w:rPr>
       </w:pPr>
-      <w:proofErr w:type="spellStart"/>
       <w:r>
         <w:rPr>
           <w:rFonts w:cs="Times New Roman"/>
         </w:rPr>
         <w:t>Verificacion</w:t>
       </w:r>
-      <w:proofErr w:type="spellEnd"/>
     </w:p>
     <w:p>
       <w:pPr>
@@ -979,123 +760,65 @@
           <w:szCs w:val="24"/>
         </w:rPr>
       </w:pPr>
-      <w:proofErr w:type="spellStart"/>
       <w:r>
         <w:rPr>
           <w:rFonts w:ascii="Times New Roman" w:hAnsi="Times New Roman" w:cs="Times New Roman"/>
           <w:sz w:val="24"/>
           <w:szCs w:val="24"/>
         </w:rPr>
-        <w:t>docker</w:t>
-      </w:r>
-      <w:proofErr w:type="spellEnd"/>
-      <w:r>
+        <w:t>docker run -d \</w:t>
+      </w:r>
+    </w:p>
+    <w:p>
+      <w:pPr>
         <w:rPr>
           <w:rFonts w:ascii="Times New Roman" w:hAnsi="Times New Roman" w:cs="Times New Roman"/>
           <w:sz w:val="24"/>
           <w:szCs w:val="24"/>
         </w:rPr>
-        <w:t xml:space="preserve"> run -d \</w:t>
-      </w:r>
-    </w:p>
-    <w:p>
-      <w:pPr>
+      </w:pPr>
+      <w:r>
         <w:rPr>
           <w:rFonts w:ascii="Times New Roman" w:hAnsi="Times New Roman" w:cs="Times New Roman"/>
           <w:sz w:val="24"/>
           <w:szCs w:val="24"/>
         </w:rPr>
-      </w:pPr>
-      <w:r>
+        <w:t xml:space="preserve">  --name redis \</w:t>
+      </w:r>
+    </w:p>
+    <w:p>
+      <w:pPr>
         <w:rPr>
           <w:rFonts w:ascii="Times New Roman" w:hAnsi="Times New Roman" w:cs="Times New Roman"/>
           <w:sz w:val="24"/>
           <w:szCs w:val="24"/>
         </w:rPr>
-        <w:t xml:space="preserve">  --</w:t>
-      </w:r>
-      <w:proofErr w:type="spellStart"/>
+      </w:pPr>
       <w:r>
         <w:rPr>
           <w:rFonts w:ascii="Times New Roman" w:hAnsi="Times New Roman" w:cs="Times New Roman"/>
           <w:sz w:val="24"/>
           <w:szCs w:val="24"/>
         </w:rPr>
-        <w:t>name</w:t>
-      </w:r>
-      <w:proofErr w:type="spellEnd"/>
-      <w:r>
+        <w:t xml:space="preserve">  -p 6379:6379 \</w:t>
+      </w:r>
+    </w:p>
+    <w:p>
+      <w:pPr>
         <w:rPr>
           <w:rFonts w:ascii="Times New Roman" w:hAnsi="Times New Roman" w:cs="Times New Roman"/>
           <w:sz w:val="24"/>
           <w:szCs w:val="24"/>
         </w:rPr>
-        <w:t xml:space="preserve"> </w:t>
-      </w:r>
-      <w:proofErr w:type="spellStart"/>
+      </w:pPr>
       <w:r>
         <w:rPr>
           <w:rFonts w:ascii="Times New Roman" w:hAnsi="Times New Roman" w:cs="Times New Roman"/>
           <w:sz w:val="24"/>
           <w:szCs w:val="24"/>
         </w:rPr>
-        <w:t>redis</w:t>
-      </w:r>
-      <w:proofErr w:type="spellEnd"/>
-      <w:r>
-        <w:rPr>
-          <w:rFonts w:ascii="Times New Roman" w:hAnsi="Times New Roman" w:cs="Times New Roman"/>
-          <w:sz w:val="24"/>
-          <w:szCs w:val="24"/>
-        </w:rPr>
-        <w:t xml:space="preserve"> \</w:t>
-      </w:r>
-    </w:p>
-    <w:p>
-      <w:pPr>
-        <w:rPr>
-          <w:rFonts w:ascii="Times New Roman" w:hAnsi="Times New Roman" w:cs="Times New Roman"/>
-          <w:sz w:val="24"/>
-          <w:szCs w:val="24"/>
-        </w:rPr>
-      </w:pPr>
-      <w:r>
-        <w:rPr>
-          <w:rFonts w:ascii="Times New Roman" w:hAnsi="Times New Roman" w:cs="Times New Roman"/>
-          <w:sz w:val="24"/>
-          <w:szCs w:val="24"/>
-        </w:rPr>
-        <w:t xml:space="preserve">  -p 6379:6379 \</w:t>
-      </w:r>
-    </w:p>
-    <w:p>
-      <w:pPr>
-        <w:rPr>
-          <w:rFonts w:ascii="Times New Roman" w:hAnsi="Times New Roman" w:cs="Times New Roman"/>
-          <w:sz w:val="24"/>
-          <w:szCs w:val="24"/>
-        </w:rPr>
-      </w:pPr>
-      <w:r>
-        <w:rPr>
-          <w:rFonts w:ascii="Times New Roman" w:hAnsi="Times New Roman" w:cs="Times New Roman"/>
-          <w:sz w:val="24"/>
-          <w:szCs w:val="24"/>
-        </w:rPr>
-        <w:t xml:space="preserve">  </w:t>
-      </w:r>
-      <w:proofErr w:type="spellStart"/>
-      <w:proofErr w:type="gramStart"/>
-      <w:r>
-        <w:rPr>
-          <w:rFonts w:ascii="Times New Roman" w:hAnsi="Times New Roman" w:cs="Times New Roman"/>
-          <w:sz w:val="24"/>
-          <w:szCs w:val="24"/>
-        </w:rPr>
-        <w:t>redis:alpine</w:t>
-      </w:r>
-      <w:proofErr w:type="spellEnd"/>
-      <w:proofErr w:type="gramEnd"/>
+        <w:t xml:space="preserve">  redis:alpine</w:t>
+      </w:r>
     </w:p>
     <w:p>
       <w:pPr>
@@ -1132,19 +855,18 @@
           <w:szCs w:val="24"/>
           <w:lang w:val="en-US"/>
         </w:rPr>
-        <w:t xml:space="preserve">docker exec -it </w:t>
-      </w:r>
-      <w:proofErr w:type="spellStart"/>
-      <w:r>
+        <w:t>docker exec -it redis redis-cli</w:t>
+      </w:r>
+    </w:p>
+    <w:p>
+      <w:pPr>
         <w:rPr>
           <w:rFonts w:ascii="Times New Roman" w:hAnsi="Times New Roman" w:cs="Times New Roman"/>
           <w:sz w:val="24"/>
           <w:szCs w:val="24"/>
           <w:lang w:val="en-US"/>
         </w:rPr>
-        <w:t>redis</w:t>
-      </w:r>
-      <w:proofErr w:type="spellEnd"/>
+      </w:pPr>
       <w:r>
         <w:rPr>
           <w:rFonts w:ascii="Times New Roman" w:hAnsi="Times New Roman" w:cs="Times New Roman"/>
@@ -1152,19 +874,19 @@
           <w:szCs w:val="24"/>
           <w:lang w:val="en-US"/>
         </w:rPr>
-        <w:t xml:space="preserve"> </w:t>
-      </w:r>
-      <w:proofErr w:type="spellStart"/>
-      <w:r>
+        <w:lastRenderedPageBreak/>
+        <w:t>&gt; SET testkey "Hello Redis"</w:t>
+      </w:r>
+    </w:p>
+    <w:p>
+      <w:pPr>
         <w:rPr>
           <w:rFonts w:ascii="Times New Roman" w:hAnsi="Times New Roman" w:cs="Times New Roman"/>
           <w:sz w:val="24"/>
           <w:szCs w:val="24"/>
           <w:lang w:val="en-US"/>
         </w:rPr>
-        <w:t>redis</w:t>
-      </w:r>
-      <w:proofErr w:type="spellEnd"/>
+      </w:pPr>
       <w:r>
         <w:rPr>
           <w:rFonts w:ascii="Times New Roman" w:hAnsi="Times New Roman" w:cs="Times New Roman"/>
@@ -1172,7 +894,7 @@
           <w:szCs w:val="24"/>
           <w:lang w:val="en-US"/>
         </w:rPr>
-        <w:t>-cli</w:t>
+        <w:t>&gt; GET testkey</w:t>
       </w:r>
     </w:p>
     <w:p>
@@ -1184,76 +906,6 @@
           <w:lang w:val="en-US"/>
         </w:rPr>
       </w:pPr>
-      <w:r>
-        <w:rPr>
-          <w:rFonts w:ascii="Times New Roman" w:hAnsi="Times New Roman" w:cs="Times New Roman"/>
-          <w:sz w:val="24"/>
-          <w:szCs w:val="24"/>
-          <w:lang w:val="en-US"/>
-        </w:rPr>
-        <w:lastRenderedPageBreak/>
-        <w:t xml:space="preserve">&gt; SET </w:t>
-      </w:r>
-      <w:proofErr w:type="spellStart"/>
-      <w:r>
-        <w:rPr>
-          <w:rFonts w:ascii="Times New Roman" w:hAnsi="Times New Roman" w:cs="Times New Roman"/>
-          <w:sz w:val="24"/>
-          <w:szCs w:val="24"/>
-          <w:lang w:val="en-US"/>
-        </w:rPr>
-        <w:t>testkey</w:t>
-      </w:r>
-      <w:proofErr w:type="spellEnd"/>
-      <w:r>
-        <w:rPr>
-          <w:rFonts w:ascii="Times New Roman" w:hAnsi="Times New Roman" w:cs="Times New Roman"/>
-          <w:sz w:val="24"/>
-          <w:szCs w:val="24"/>
-          <w:lang w:val="en-US"/>
-        </w:rPr>
-        <w:t xml:space="preserve"> "Hello Redis"</w:t>
-      </w:r>
-    </w:p>
-    <w:p>
-      <w:pPr>
-        <w:rPr>
-          <w:rFonts w:ascii="Times New Roman" w:hAnsi="Times New Roman" w:cs="Times New Roman"/>
-          <w:sz w:val="24"/>
-          <w:szCs w:val="24"/>
-          <w:lang w:val="en-US"/>
-        </w:rPr>
-      </w:pPr>
-      <w:r>
-        <w:rPr>
-          <w:rFonts w:ascii="Times New Roman" w:hAnsi="Times New Roman" w:cs="Times New Roman"/>
-          <w:sz w:val="24"/>
-          <w:szCs w:val="24"/>
-          <w:lang w:val="en-US"/>
-        </w:rPr>
-        <w:t xml:space="preserve">&gt; GET </w:t>
-      </w:r>
-      <w:proofErr w:type="spellStart"/>
-      <w:r>
-        <w:rPr>
-          <w:rFonts w:ascii="Times New Roman" w:hAnsi="Times New Roman" w:cs="Times New Roman"/>
-          <w:sz w:val="24"/>
-          <w:szCs w:val="24"/>
-          <w:lang w:val="en-US"/>
-        </w:rPr>
-        <w:t>testkey</w:t>
-      </w:r>
-      <w:proofErr w:type="spellEnd"/>
-    </w:p>
-    <w:p>
-      <w:pPr>
-        <w:rPr>
-          <w:rFonts w:ascii="Times New Roman" w:hAnsi="Times New Roman" w:cs="Times New Roman"/>
-          <w:sz w:val="24"/>
-          <w:szCs w:val="24"/>
-          <w:lang w:val="en-US"/>
-        </w:rPr>
-      </w:pPr>
     </w:p>
     <w:p>
       <w:pPr>
@@ -1263,28 +915,12 @@
           <w:rFonts w:cs="Times New Roman"/>
         </w:rPr>
       </w:pPr>
-      <w:proofErr w:type="spellStart"/>
-      <w:r>
-        <w:rPr>
-          <w:rFonts w:cs="Times New Roman"/>
-        </w:rPr>
-        <w:t>Prueba</w:t>
-      </w:r>
-      <w:proofErr w:type="spellEnd"/>
-      <w:r>
-        <w:rPr>
-          <w:rFonts w:cs="Times New Roman"/>
-        </w:rPr>
-        <w:t xml:space="preserve"> de </w:t>
-      </w:r>
-      <w:proofErr w:type="spellStart"/>
-      <w:r>
-        <w:rPr>
-          <w:rFonts w:cs="Times New Roman"/>
-        </w:rPr>
-        <w:t>Implementacion</w:t>
-      </w:r>
-      <w:proofErr w:type="spellEnd"/>
+      <w:r>
+        <w:rPr>
+          <w:rFonts w:cs="Times New Roman"/>
+        </w:rPr>
+        <w:t>Prueba de Implementacion</w:t>
+      </w:r>
     </w:p>
     <w:p>
       <w:pPr>
@@ -1394,19 +1030,11 @@
           <w:rFonts w:cs="Times New Roman"/>
         </w:rPr>
       </w:pPr>
-      <w:proofErr w:type="spellStart"/>
-      <w:r>
-        <w:rPr>
-          <w:rFonts w:cs="Times New Roman"/>
-        </w:rPr>
-        <w:t>Verificacion</w:t>
-      </w:r>
-      <w:proofErr w:type="spellEnd"/>
-      <w:r>
-        <w:rPr>
-          <w:rFonts w:cs="Times New Roman"/>
-        </w:rPr>
-        <w:t xml:space="preserve"> </w:t>
+      <w:r>
+        <w:rPr>
+          <w:rFonts w:cs="Times New Roman"/>
+        </w:rPr>
+        <w:t xml:space="preserve">Verificacion </w:t>
       </w:r>
     </w:p>
     <w:p>
@@ -1475,43 +1103,7 @@
           <w:sz w:val="24"/>
           <w:szCs w:val="24"/>
         </w:rPr>
-        <w:t xml:space="preserve">3. Desplegar </w:t>
-      </w:r>
-      <w:proofErr w:type="spellStart"/>
-      <w:r>
-        <w:rPr>
-          <w:rFonts w:ascii="Times New Roman" w:hAnsi="Times New Roman" w:cs="Times New Roman"/>
-          <w:sz w:val="24"/>
-          <w:szCs w:val="24"/>
-        </w:rPr>
-        <w:t>Hazelcast</w:t>
-      </w:r>
-      <w:proofErr w:type="spellEnd"/>
-      <w:r>
-        <w:rPr>
-          <w:rFonts w:ascii="Times New Roman" w:hAnsi="Times New Roman" w:cs="Times New Roman"/>
-          <w:sz w:val="24"/>
-          <w:szCs w:val="24"/>
-        </w:rPr>
-        <w:t xml:space="preserve"> en Docker (modo </w:t>
-      </w:r>
-      <w:proofErr w:type="spellStart"/>
-      <w:r>
-        <w:rPr>
-          <w:rFonts w:ascii="Times New Roman" w:hAnsi="Times New Roman" w:cs="Times New Roman"/>
-          <w:sz w:val="24"/>
-          <w:szCs w:val="24"/>
-        </w:rPr>
-        <w:t>standalone</w:t>
-      </w:r>
-      <w:proofErr w:type="spellEnd"/>
-      <w:r>
-        <w:rPr>
-          <w:rFonts w:ascii="Times New Roman" w:hAnsi="Times New Roman" w:cs="Times New Roman"/>
-          <w:sz w:val="24"/>
-          <w:szCs w:val="24"/>
-        </w:rPr>
-        <w:t>)</w:t>
+        <w:t>3. Desplegar Hazelcast en Docker (modo standalone)</w:t>
       </w:r>
     </w:p>
     <w:p>
@@ -1549,9 +1141,17 @@
           <w:szCs w:val="24"/>
           <w:lang w:val="en-US"/>
         </w:rPr>
-        <w:t xml:space="preserve">  --name </w:t>
-      </w:r>
-      <w:proofErr w:type="spellStart"/>
+        <w:t xml:space="preserve">  --name hazelcast \</w:t>
+      </w:r>
+    </w:p>
+    <w:p>
+      <w:pPr>
+        <w:rPr>
+          <w:rFonts w:ascii="Times New Roman" w:hAnsi="Times New Roman" w:cs="Times New Roman"/>
+          <w:sz w:val="24"/>
+          <w:szCs w:val="24"/>
+        </w:rPr>
+      </w:pPr>
       <w:r>
         <w:rPr>
           <w:rFonts w:ascii="Times New Roman" w:hAnsi="Times New Roman" w:cs="Times New Roman"/>
@@ -1559,17 +1159,15 @@
           <w:szCs w:val="24"/>
           <w:lang w:val="en-US"/>
         </w:rPr>
-        <w:t>hazelcast</w:t>
-      </w:r>
-      <w:proofErr w:type="spellEnd"/>
+        <w:t xml:space="preserve">  </w:t>
+      </w:r>
       <w:r>
         <w:rPr>
           <w:rFonts w:ascii="Times New Roman" w:hAnsi="Times New Roman" w:cs="Times New Roman"/>
           <w:sz w:val="24"/>
           <w:szCs w:val="24"/>
-          <w:lang w:val="en-US"/>
-        </w:rPr>
-        <w:t xml:space="preserve"> \</w:t>
+        </w:rPr>
+        <w:t>-p 5701:5701 \</w:t>
       </w:r>
     </w:p>
     <w:p>
@@ -1585,65 +1183,9 @@
           <w:rFonts w:ascii="Times New Roman" w:hAnsi="Times New Roman" w:cs="Times New Roman"/>
           <w:sz w:val="24"/>
           <w:szCs w:val="24"/>
-          <w:lang w:val="en-US"/>
-        </w:rPr>
-        <w:t xml:space="preserve">  </w:t>
-      </w:r>
-      <w:r>
-        <w:rPr>
-          <w:rFonts w:ascii="Times New Roman" w:hAnsi="Times New Roman" w:cs="Times New Roman"/>
-          <w:sz w:val="24"/>
-          <w:szCs w:val="24"/>
-        </w:rPr>
-        <w:t>-p 5701:5701 \</w:t>
-      </w:r>
-    </w:p>
-    <w:p>
-      <w:pPr>
-        <w:rPr>
-          <w:rFonts w:ascii="Times New Roman" w:hAnsi="Times New Roman" w:cs="Times New Roman"/>
-          <w:sz w:val="24"/>
-          <w:szCs w:val="24"/>
-        </w:rPr>
-      </w:pPr>
-      <w:r>
-        <w:rPr>
-          <w:rFonts w:ascii="Times New Roman" w:hAnsi="Times New Roman" w:cs="Times New Roman"/>
-          <w:sz w:val="24"/>
-          <w:szCs w:val="24"/>
-        </w:rPr>
-        <w:t xml:space="preserve">  </w:t>
-      </w:r>
-      <w:proofErr w:type="spellStart"/>
-      <w:r>
-        <w:rPr>
-          <w:rFonts w:ascii="Times New Roman" w:hAnsi="Times New Roman" w:cs="Times New Roman"/>
-          <w:sz w:val="24"/>
-          <w:szCs w:val="24"/>
-        </w:rPr>
-        <w:t>hazelcast</w:t>
-      </w:r>
-      <w:proofErr w:type="spellEnd"/>
-      <w:r>
-        <w:rPr>
-          <w:rFonts w:ascii="Times New Roman" w:hAnsi="Times New Roman" w:cs="Times New Roman"/>
-          <w:sz w:val="24"/>
-          <w:szCs w:val="24"/>
-        </w:rPr>
-        <w:t>/</w:t>
-      </w:r>
-      <w:proofErr w:type="spellStart"/>
-      <w:proofErr w:type="gramStart"/>
-      <w:r>
-        <w:rPr>
-          <w:rFonts w:ascii="Times New Roman" w:hAnsi="Times New Roman" w:cs="Times New Roman"/>
-          <w:sz w:val="24"/>
-          <w:szCs w:val="24"/>
-        </w:rPr>
-        <w:t>hazelcast:latest</w:t>
-      </w:r>
-      <w:proofErr w:type="spellEnd"/>
-      <w:proofErr w:type="gramEnd"/>
+        </w:rPr>
+        <w:t xml:space="preserve">  hazelcast/hazelcast:latest</w:t>
+      </w:r>
     </w:p>
     <w:p>
       <w:pPr>
@@ -1669,25 +1211,7 @@
           <w:sz w:val="24"/>
           <w:szCs w:val="24"/>
         </w:rPr>
-        <w:t xml:space="preserve"> Visita http://localhost:5701 (requiere abrir puerto y configurar el </w:t>
-      </w:r>
-      <w:proofErr w:type="spellStart"/>
-      <w:r>
-        <w:rPr>
-          <w:rFonts w:ascii="Times New Roman" w:hAnsi="Times New Roman" w:cs="Times New Roman"/>
-          <w:sz w:val="24"/>
-          <w:szCs w:val="24"/>
-        </w:rPr>
-        <w:t>dashboard</w:t>
-      </w:r>
-      <w:proofErr w:type="spellEnd"/>
-      <w:r>
-        <w:rPr>
-          <w:rFonts w:ascii="Times New Roman" w:hAnsi="Times New Roman" w:cs="Times New Roman"/>
-          <w:sz w:val="24"/>
-          <w:szCs w:val="24"/>
-        </w:rPr>
-        <w:t xml:space="preserve"> si se desea habilitar la interfaz web).</w:t>
+        <w:t xml:space="preserve"> Visita http://localhost:5701 (requiere abrir puerto y configurar el dashboard si se desea habilitar la interfaz web).</w:t>
       </w:r>
     </w:p>
     <w:p>
@@ -1714,23 +1238,7 @@
           <w:rFonts w:cs="Times New Roman"/>
           <w:lang w:val="es-CO"/>
         </w:rPr>
-        <w:t xml:space="preserve">Prueba de </w:t>
-      </w:r>
-      <w:proofErr w:type="spellStart"/>
-      <w:r>
-        <w:rPr>
-          <w:rFonts w:cs="Times New Roman"/>
-          <w:lang w:val="es-CO"/>
-        </w:rPr>
-        <w:t>Implementacion</w:t>
-      </w:r>
-      <w:proofErr w:type="spellEnd"/>
-      <w:r>
-        <w:rPr>
-          <w:rFonts w:cs="Times New Roman"/>
-          <w:lang w:val="es-CO"/>
-        </w:rPr>
-        <w:t xml:space="preserve"> </w:t>
+        <w:t xml:space="preserve">Prueba de Implementacion </w:t>
       </w:r>
     </w:p>
     <w:p>
@@ -1847,21 +1355,12 @@
           <w:lang w:val="es-CO"/>
         </w:rPr>
       </w:pPr>
-      <w:proofErr w:type="spellStart"/>
-      <w:r>
-        <w:rPr>
-          <w:rFonts w:cs="Times New Roman"/>
-          <w:lang w:val="es-CO"/>
-        </w:rPr>
-        <w:t>Verificacion</w:t>
-      </w:r>
-      <w:proofErr w:type="spellEnd"/>
-      <w:r>
-        <w:rPr>
-          <w:rFonts w:cs="Times New Roman"/>
-          <w:lang w:val="es-CO"/>
-        </w:rPr>
-        <w:t xml:space="preserve"> </w:t>
+      <w:r>
+        <w:rPr>
+          <w:rFonts w:cs="Times New Roman"/>
+          <w:lang w:val="es-CO"/>
+        </w:rPr>
+        <w:t xml:space="preserve">Verificacion </w:t>
       </w:r>
     </w:p>
     <w:p>
@@ -2009,36 +1508,12 @@
     </w:p>
     <w:p>
       <w:r>
-        <w:t xml:space="preserve">Juan" | </w:t>
-      </w:r>
-      <w:proofErr w:type="spellStart"/>
-      <w:r>
-        <w:t>nc</w:t>
-      </w:r>
-      <w:proofErr w:type="spellEnd"/>
-      <w:r>
-        <w:t xml:space="preserve"> localhost 11211</w:t>
-      </w:r>
-    </w:p>
-    <w:p>
-      <w:r>
-        <w:t>echo -e "</w:t>
-      </w:r>
-      <w:proofErr w:type="spellStart"/>
-      <w:r>
-        <w:t>get</w:t>
-      </w:r>
-      <w:proofErr w:type="spellEnd"/>
-      <w:r>
-        <w:t xml:space="preserve"> usuario1" | </w:t>
-      </w:r>
-      <w:proofErr w:type="spellStart"/>
-      <w:r>
-        <w:t>nc</w:t>
-      </w:r>
-      <w:proofErr w:type="spellEnd"/>
-      <w:r>
-        <w:t xml:space="preserve"> localhost 11211</w:t>
+        <w:t>Juan" | nc localhost 11211</w:t>
+      </w:r>
+    </w:p>
+    <w:p>
+      <w:r>
+        <w:t>echo -e "get usuario1" | nc localhost 11211</w:t>
       </w:r>
     </w:p>
     <w:p>
@@ -2065,23 +1540,7 @@
           <w:rFonts w:cs="Times New Roman"/>
           <w:lang w:val="es-CO"/>
         </w:rPr>
-        <w:t xml:space="preserve">Prueba de </w:t>
-      </w:r>
-      <w:proofErr w:type="spellStart"/>
-      <w:r>
-        <w:rPr>
-          <w:rFonts w:cs="Times New Roman"/>
-          <w:lang w:val="es-CO"/>
-        </w:rPr>
-        <w:t>Implementacion</w:t>
-      </w:r>
-      <w:proofErr w:type="spellEnd"/>
-      <w:r>
-        <w:rPr>
-          <w:rFonts w:cs="Times New Roman"/>
-          <w:lang w:val="es-CO"/>
-        </w:rPr>
-        <w:t xml:space="preserve"> </w:t>
+        <w:t xml:space="preserve">Prueba de Implementacion </w:t>
       </w:r>
     </w:p>
     <w:p>
@@ -2147,34 +1606,27 @@
           <w:lang w:val="en-US"/>
         </w:rPr>
       </w:pPr>
-      <w:proofErr w:type="spellStart"/>
       <w:r>
         <w:rPr>
           <w:b/>
           <w:bCs/>
           <w:lang w:val="en-US"/>
         </w:rPr>
-        <w:t>Sobrescribir</w:t>
-      </w:r>
-      <w:proofErr w:type="spellEnd"/>
-      <w:r>
-        <w:rPr>
-          <w:b/>
-          <w:bCs/>
+        <w:t>Sobrescribir un valor existente</w:t>
+      </w:r>
+    </w:p>
+    <w:p>
+      <w:pPr>
+        <w:rPr>
           <w:lang w:val="en-US"/>
         </w:rPr>
-        <w:t xml:space="preserve"> un valor </w:t>
-      </w:r>
-      <w:proofErr w:type="spellStart"/>
-      <w:r>
-        <w:rPr>
-          <w:b/>
-          <w:bCs/>
+      </w:pPr>
+      <w:r>
+        <w:rPr>
           <w:lang w:val="en-US"/>
         </w:rPr>
-        <w:t>existente</w:t>
-      </w:r>
-      <w:proofErr w:type="spellEnd"/>
+        <w:t>echo -e "set usuario1 0 900 4</w:t>
+      </w:r>
     </w:p>
     <w:p>
       <w:pPr>
@@ -2186,55 +1638,12 @@
         <w:rPr>
           <w:lang w:val="en-US"/>
         </w:rPr>
-        <w:t>echo -e "set usuario1 0 900 4</w:t>
-      </w:r>
-    </w:p>
-    <w:p>
-      <w:pPr>
-        <w:rPr>
-          <w:lang w:val="en-US"/>
-        </w:rPr>
-      </w:pPr>
-      <w:r>
-        <w:rPr>
-          <w:lang w:val="en-US"/>
-        </w:rPr>
-        <w:t xml:space="preserve">Luis" | </w:t>
-      </w:r>
-      <w:proofErr w:type="spellStart"/>
-      <w:r>
-        <w:rPr>
-          <w:lang w:val="en-US"/>
-        </w:rPr>
-        <w:t>nc</w:t>
-      </w:r>
-      <w:proofErr w:type="spellEnd"/>
-      <w:r>
-        <w:rPr>
-          <w:lang w:val="en-US"/>
-        </w:rPr>
-        <w:t xml:space="preserve"> localhost 11211</w:t>
-      </w:r>
-    </w:p>
-    <w:p>
-      <w:r>
-        <w:t>echo -e "</w:t>
-      </w:r>
-      <w:proofErr w:type="spellStart"/>
-      <w:r>
-        <w:t>get</w:t>
-      </w:r>
-      <w:proofErr w:type="spellEnd"/>
-      <w:r>
-        <w:t xml:space="preserve"> usuario1" | </w:t>
-      </w:r>
-      <w:proofErr w:type="spellStart"/>
-      <w:r>
-        <w:t>nc</w:t>
-      </w:r>
-      <w:proofErr w:type="spellEnd"/>
-      <w:r>
-        <w:t xml:space="preserve"> localhost 11211</w:t>
+        <w:t>Luis" | nc localhost 11211</w:t>
+      </w:r>
+    </w:p>
+    <w:p>
+      <w:r>
+        <w:t>echo -e "get usuario1" | nc localhost 11211</w:t>
       </w:r>
     </w:p>
     <w:p>
@@ -2261,23 +1670,7 @@
           <w:rFonts w:cs="Times New Roman"/>
           <w:lang w:val="es-CO"/>
         </w:rPr>
-        <w:t xml:space="preserve">Prueba de </w:t>
-      </w:r>
-      <w:proofErr w:type="spellStart"/>
-      <w:r>
-        <w:rPr>
-          <w:rFonts w:cs="Times New Roman"/>
-          <w:lang w:val="es-CO"/>
-        </w:rPr>
-        <w:t>Implementacion</w:t>
-      </w:r>
-      <w:proofErr w:type="spellEnd"/>
-      <w:r>
-        <w:rPr>
-          <w:rFonts w:cs="Times New Roman"/>
-          <w:lang w:val="es-CO"/>
-        </w:rPr>
-        <w:t xml:space="preserve"> </w:t>
+        <w:t xml:space="preserve">Prueba de Implementacion </w:t>
       </w:r>
     </w:p>
     <w:p>
@@ -2344,80 +1737,18 @@
           <w:lang w:val="en-US"/>
         </w:rPr>
       </w:pPr>
-      <w:proofErr w:type="spellStart"/>
       <w:r>
         <w:rPr>
           <w:b/>
           <w:bCs/>
           <w:lang w:val="en-US"/>
         </w:rPr>
-        <w:t>Comprobar</w:t>
-      </w:r>
-      <w:proofErr w:type="spellEnd"/>
-      <w:r>
-        <w:rPr>
-          <w:b/>
-          <w:bCs/>
-          <w:lang w:val="en-US"/>
-        </w:rPr>
-        <w:t xml:space="preserve"> </w:t>
-      </w:r>
-      <w:proofErr w:type="spellStart"/>
-      <w:r>
-        <w:rPr>
-          <w:b/>
-          <w:bCs/>
-          <w:lang w:val="en-US"/>
-        </w:rPr>
-        <w:t>comportamiento</w:t>
-      </w:r>
-      <w:proofErr w:type="spellEnd"/>
-      <w:r>
-        <w:rPr>
-          <w:b/>
-          <w:bCs/>
-          <w:lang w:val="en-US"/>
-        </w:rPr>
-        <w:t xml:space="preserve"> ante clave </w:t>
-      </w:r>
-      <w:proofErr w:type="spellStart"/>
-      <w:r>
-        <w:rPr>
-          <w:b/>
-          <w:bCs/>
-          <w:lang w:val="en-US"/>
-        </w:rPr>
-        <w:t>inexistente</w:t>
-      </w:r>
-      <w:proofErr w:type="spellEnd"/>
-    </w:p>
-    <w:p>
-      <w:r>
-        <w:t>echo -e "</w:t>
-      </w:r>
-      <w:proofErr w:type="spellStart"/>
-      <w:r>
-        <w:t>get</w:t>
-      </w:r>
-      <w:proofErr w:type="spellEnd"/>
-      <w:r>
-        <w:t xml:space="preserve"> </w:t>
-      </w:r>
-      <w:proofErr w:type="spellStart"/>
-      <w:r>
-        <w:t>noexiste</w:t>
-      </w:r>
-      <w:proofErr w:type="spellEnd"/>
-      <w:r>
-        <w:t xml:space="preserve">" | </w:t>
-      </w:r>
-      <w:proofErr w:type="spellStart"/>
-      <w:r>
-        <w:t>nc</w:t>
-      </w:r>
-      <w:proofErr w:type="spellEnd"/>
-      <w:r>
-        <w:t xml:space="preserve"> localhost 11211</w:t>
+        <w:t>Comprobar comportamiento ante clave inexistente</w:t>
+      </w:r>
+    </w:p>
+    <w:p>
+      <w:r>
+        <w:t>echo -e "get noexiste" | nc localhost 11211</w:t>
       </w:r>
     </w:p>
     <w:p>
@@ -2444,23 +1775,7 @@
           <w:rFonts w:cs="Times New Roman"/>
           <w:lang w:val="es-CO"/>
         </w:rPr>
-        <w:t xml:space="preserve">Prueba de </w:t>
-      </w:r>
-      <w:proofErr w:type="spellStart"/>
-      <w:r>
-        <w:rPr>
-          <w:rFonts w:cs="Times New Roman"/>
-          <w:lang w:val="es-CO"/>
-        </w:rPr>
-        <w:t>Implementacion</w:t>
-      </w:r>
-      <w:proofErr w:type="spellEnd"/>
-      <w:r>
-        <w:rPr>
-          <w:rFonts w:cs="Times New Roman"/>
-          <w:lang w:val="es-CO"/>
-        </w:rPr>
-        <w:t xml:space="preserve"> </w:t>
+        <w:t xml:space="preserve">Prueba de Implementacion </w:t>
       </w:r>
     </w:p>
     <w:p>
@@ -2526,101 +1841,32 @@
           <w:lang w:val="en-US"/>
         </w:rPr>
       </w:pPr>
-      <w:proofErr w:type="spellStart"/>
       <w:r>
         <w:rPr>
           <w:b/>
           <w:bCs/>
           <w:lang w:val="en-US"/>
         </w:rPr>
-        <w:t>Agregar</w:t>
-      </w:r>
-      <w:proofErr w:type="spellEnd"/>
-      <w:r>
-        <w:rPr>
-          <w:b/>
-          <w:bCs/>
+        <w:t>Agregar múltiples claves</w:t>
+      </w:r>
+    </w:p>
+    <w:p>
+      <w:pPr>
+        <w:rPr>
           <w:lang w:val="en-US"/>
         </w:rPr>
-        <w:t xml:space="preserve"> </w:t>
-      </w:r>
-      <w:proofErr w:type="spellStart"/>
-      <w:r>
-        <w:rPr>
-          <w:b/>
-          <w:bCs/>
+      </w:pPr>
+      <w:r>
+        <w:rPr>
           <w:lang w:val="en-US"/>
         </w:rPr>
-        <w:t>múltiples</w:t>
-      </w:r>
-      <w:proofErr w:type="spellEnd"/>
-      <w:r>
-        <w:rPr>
-          <w:b/>
-          <w:bCs/>
-          <w:lang w:val="en-US"/>
-        </w:rPr>
-        <w:t xml:space="preserve"> claves</w:t>
-      </w:r>
-    </w:p>
-    <w:p>
-      <w:pPr>
-        <w:rPr>
-          <w:lang w:val="en-US"/>
-        </w:rPr>
-      </w:pPr>
-      <w:r>
-        <w:rPr>
-          <w:lang w:val="en-US"/>
-        </w:rPr>
         <w:lastRenderedPageBreak/>
-        <w:t xml:space="preserve">for </w:t>
-      </w:r>
-      <w:proofErr w:type="spellStart"/>
-      <w:r>
-        <w:rPr>
-          <w:lang w:val="en-US"/>
-        </w:rPr>
-        <w:t>i</w:t>
-      </w:r>
-      <w:proofErr w:type="spellEnd"/>
-      <w:r>
-        <w:rPr>
-          <w:lang w:val="en-US"/>
-        </w:rPr>
-        <w:t xml:space="preserve"> in $(seq 1 3); do echo -e "set </w:t>
-      </w:r>
-      <w:proofErr w:type="spellStart"/>
-      <w:r>
-        <w:rPr>
-          <w:lang w:val="en-US"/>
-        </w:rPr>
-        <w:t>producto$i</w:t>
-      </w:r>
-      <w:proofErr w:type="spellEnd"/>
-      <w:r>
-        <w:rPr>
-          <w:lang w:val="en-US"/>
-        </w:rPr>
-        <w:t xml:space="preserve"> 0 900 8</w:t>
-      </w:r>
-    </w:p>
-    <w:p>
-      <w:proofErr w:type="spellStart"/>
-      <w:r>
-        <w:t>producto$i</w:t>
-      </w:r>
-      <w:proofErr w:type="spellEnd"/>
-      <w:r>
-        <w:t xml:space="preserve">" | </w:t>
-      </w:r>
-      <w:proofErr w:type="spellStart"/>
-      <w:r>
-        <w:t>nc</w:t>
-      </w:r>
-      <w:proofErr w:type="spellEnd"/>
-      <w:r>
-        <w:t xml:space="preserve"> localhost 11211; done</w:t>
+        <w:t>for i in $(seq 1 3); do echo -e "set producto$i 0 900 8</w:t>
+      </w:r>
+    </w:p>
+    <w:p>
+      <w:r>
+        <w:t>producto$i" | nc localhost 11211; done</w:t>
       </w:r>
     </w:p>
     <w:p>
@@ -2647,17 +1893,8 @@
           <w:rFonts w:cs="Times New Roman"/>
           <w:lang w:val="es-CO"/>
         </w:rPr>
-        <w:t xml:space="preserve">Prueba de </w:t>
-      </w:r>
-      <w:proofErr w:type="spellStart"/>
-      <w:r>
-        <w:rPr>
-          <w:rFonts w:cs="Times New Roman"/>
-          <w:lang w:val="es-CO"/>
-        </w:rPr>
-        <w:t>Implementacion</w:t>
-      </w:r>
-      <w:proofErr w:type="spellEnd"/>
+        <w:t>Prueba de Implementacion</w:t>
+      </w:r>
     </w:p>
     <w:p>
       <w:pPr>
@@ -2720,106 +1957,26 @@
           <w:lang w:val="en-US"/>
         </w:rPr>
       </w:pPr>
-      <w:proofErr w:type="spellStart"/>
       <w:r>
         <w:rPr>
           <w:b/>
           <w:bCs/>
           <w:lang w:val="en-US"/>
         </w:rPr>
-        <w:t>Verificar</w:t>
-      </w:r>
-      <w:proofErr w:type="spellEnd"/>
-      <w:r>
-        <w:rPr>
-          <w:b/>
-          <w:bCs/>
+        <w:t>Verificar múltiples valores</w:t>
+      </w:r>
+    </w:p>
+    <w:p>
+      <w:pPr>
+        <w:rPr>
           <w:lang w:val="en-US"/>
         </w:rPr>
-        <w:t xml:space="preserve"> </w:t>
-      </w:r>
-      <w:proofErr w:type="spellStart"/>
-      <w:r>
-        <w:rPr>
-          <w:b/>
-          <w:bCs/>
+      </w:pPr>
+      <w:r>
+        <w:rPr>
           <w:lang w:val="en-US"/>
         </w:rPr>
-        <w:t>múltiples</w:t>
-      </w:r>
-      <w:proofErr w:type="spellEnd"/>
-      <w:r>
-        <w:rPr>
-          <w:b/>
-          <w:bCs/>
-          <w:lang w:val="en-US"/>
-        </w:rPr>
-        <w:t xml:space="preserve"> </w:t>
-      </w:r>
-      <w:proofErr w:type="spellStart"/>
-      <w:r>
-        <w:rPr>
-          <w:b/>
-          <w:bCs/>
-          <w:lang w:val="en-US"/>
-        </w:rPr>
-        <w:t>valores</w:t>
-      </w:r>
-      <w:proofErr w:type="spellEnd"/>
-    </w:p>
-    <w:p>
-      <w:pPr>
-        <w:rPr>
-          <w:lang w:val="en-US"/>
-        </w:rPr>
-      </w:pPr>
-      <w:r>
-        <w:rPr>
-          <w:lang w:val="en-US"/>
-        </w:rPr>
-        <w:t xml:space="preserve">for </w:t>
-      </w:r>
-      <w:proofErr w:type="spellStart"/>
-      <w:r>
-        <w:rPr>
-          <w:lang w:val="en-US"/>
-        </w:rPr>
-        <w:t>i</w:t>
-      </w:r>
-      <w:proofErr w:type="spellEnd"/>
-      <w:r>
-        <w:rPr>
-          <w:lang w:val="en-US"/>
-        </w:rPr>
-        <w:t xml:space="preserve"> in $(seq 1 3); do echo -e "get </w:t>
-      </w:r>
-      <w:proofErr w:type="spellStart"/>
-      <w:r>
-        <w:rPr>
-          <w:lang w:val="en-US"/>
-        </w:rPr>
-        <w:t>producto$i</w:t>
-      </w:r>
-      <w:proofErr w:type="spellEnd"/>
-      <w:r>
-        <w:rPr>
-          <w:lang w:val="en-US"/>
-        </w:rPr>
-        <w:t xml:space="preserve">" | </w:t>
-      </w:r>
-      <w:proofErr w:type="spellStart"/>
-      <w:r>
-        <w:rPr>
-          <w:lang w:val="en-US"/>
-        </w:rPr>
-        <w:t>nc</w:t>
-      </w:r>
-      <w:proofErr w:type="spellEnd"/>
-      <w:r>
-        <w:rPr>
-          <w:lang w:val="en-US"/>
-        </w:rPr>
-        <w:t xml:space="preserve"> localhost 11211; done</w:t>
+        <w:t>for i in $(seq 1 3); do echo -e "get producto$i" | nc localhost 11211; done</w:t>
       </w:r>
     </w:p>
     <w:p>
@@ -2839,28 +1996,12 @@
           <w:rFonts w:cs="Times New Roman"/>
         </w:rPr>
       </w:pPr>
-      <w:proofErr w:type="spellStart"/>
-      <w:r>
-        <w:rPr>
-          <w:rFonts w:cs="Times New Roman"/>
-        </w:rPr>
-        <w:t>Prueba</w:t>
-      </w:r>
-      <w:proofErr w:type="spellEnd"/>
-      <w:r>
-        <w:rPr>
-          <w:rFonts w:cs="Times New Roman"/>
-        </w:rPr>
-        <w:t xml:space="preserve"> de </w:t>
-      </w:r>
-      <w:proofErr w:type="spellStart"/>
-      <w:r>
-        <w:rPr>
-          <w:rFonts w:cs="Times New Roman"/>
-        </w:rPr>
-        <w:t>Implementacion</w:t>
-      </w:r>
-      <w:proofErr w:type="spellEnd"/>
+      <w:r>
+        <w:rPr>
+          <w:rFonts w:cs="Times New Roman"/>
+        </w:rPr>
+        <w:t>Prueba de Implementacion</w:t>
+      </w:r>
     </w:p>
     <w:p>
       <w:pPr>
@@ -2920,19 +2061,11 @@
           <w:lang w:val="en-US"/>
         </w:rPr>
       </w:pPr>
-      <w:proofErr w:type="spellStart"/>
       <w:r>
         <w:rPr>
           <w:lang w:val="en-US"/>
         </w:rPr>
-        <w:t>Ejercicios</w:t>
-      </w:r>
-      <w:proofErr w:type="spellEnd"/>
-      <w:r>
-        <w:rPr>
-          <w:lang w:val="en-US"/>
-        </w:rPr>
-        <w:t xml:space="preserve"> con Redis</w:t>
+        <w:t>Ejercicios con Redis</w:t>
       </w:r>
     </w:p>
     <w:p>
@@ -2948,23 +2081,7 @@
           <w:b/>
           <w:bCs/>
         </w:rPr>
-        <w:t xml:space="preserve">Set y </w:t>
-      </w:r>
-      <w:proofErr w:type="spellStart"/>
-      <w:r>
-        <w:rPr>
-          <w:b/>
-          <w:bCs/>
-        </w:rPr>
-        <w:t>Get</w:t>
-      </w:r>
-      <w:proofErr w:type="spellEnd"/>
-      <w:r>
-        <w:rPr>
-          <w:b/>
-          <w:bCs/>
-        </w:rPr>
-        <w:t xml:space="preserve"> de una clave</w:t>
+        <w:t>Set y Get de una clave</w:t>
       </w:r>
     </w:p>
     <w:p>
@@ -2977,99 +2094,21 @@
         <w:rPr>
           <w:lang w:val="en-US"/>
         </w:rPr>
-        <w:t xml:space="preserve">docker exec -it </w:t>
-      </w:r>
-      <w:proofErr w:type="spellStart"/>
-      <w:r>
+        <w:t>docker exec -it redis redis-cli set saludo "Hola Redis"</w:t>
+      </w:r>
+    </w:p>
+    <w:p>
+      <w:pPr>
         <w:rPr>
           <w:lang w:val="en-US"/>
         </w:rPr>
-        <w:t>redis</w:t>
-      </w:r>
-      <w:proofErr w:type="spellEnd"/>
+      </w:pPr>
       <w:r>
         <w:rPr>
           <w:lang w:val="en-US"/>
         </w:rPr>
-        <w:t xml:space="preserve"> </w:t>
-      </w:r>
-      <w:proofErr w:type="spellStart"/>
-      <w:r>
-        <w:rPr>
-          <w:lang w:val="en-US"/>
-        </w:rPr>
-        <w:t>redis</w:t>
-      </w:r>
-      <w:proofErr w:type="spellEnd"/>
-      <w:r>
-        <w:rPr>
-          <w:lang w:val="en-US"/>
-        </w:rPr>
-        <w:t xml:space="preserve">-cli set </w:t>
-      </w:r>
-      <w:proofErr w:type="spellStart"/>
-      <w:r>
-        <w:rPr>
-          <w:lang w:val="en-US"/>
-        </w:rPr>
-        <w:t>saludo</w:t>
-      </w:r>
-      <w:proofErr w:type="spellEnd"/>
-      <w:r>
-        <w:rPr>
-          <w:lang w:val="en-US"/>
-        </w:rPr>
-        <w:t xml:space="preserve"> "Hola Redis"</w:t>
-      </w:r>
-    </w:p>
-    <w:p>
-      <w:pPr>
-        <w:rPr>
-          <w:lang w:val="en-US"/>
-        </w:rPr>
-      </w:pPr>
-      <w:r>
-        <w:rPr>
-          <w:lang w:val="en-US"/>
-        </w:rPr>
-        <w:t xml:space="preserve">docker exec -it </w:t>
-      </w:r>
-      <w:proofErr w:type="spellStart"/>
-      <w:r>
-        <w:rPr>
-          <w:lang w:val="en-US"/>
-        </w:rPr>
-        <w:t>redis</w:t>
-      </w:r>
-      <w:proofErr w:type="spellEnd"/>
-      <w:r>
-        <w:rPr>
-          <w:lang w:val="en-US"/>
-        </w:rPr>
-        <w:t xml:space="preserve"> </w:t>
-      </w:r>
-      <w:proofErr w:type="spellStart"/>
-      <w:r>
-        <w:rPr>
-          <w:lang w:val="en-US"/>
-        </w:rPr>
-        <w:t>redis</w:t>
-      </w:r>
-      <w:proofErr w:type="spellEnd"/>
-      <w:r>
-        <w:rPr>
-          <w:lang w:val="en-US"/>
-        </w:rPr>
-        <w:t xml:space="preserve">-cli get </w:t>
-      </w:r>
-      <w:proofErr w:type="spellStart"/>
-      <w:r>
-        <w:rPr>
-          <w:lang w:val="en-US"/>
-        </w:rPr>
-        <w:t>saludo</w:t>
-      </w:r>
-      <w:proofErr w:type="spellEnd"/>
+        <w:t>docker exec -it redis redis-cli get saludo</w:t>
+      </w:r>
     </w:p>
     <w:p>
       <w:pPr>
@@ -3088,28 +2127,12 @@
           <w:rFonts w:cs="Times New Roman"/>
         </w:rPr>
       </w:pPr>
-      <w:proofErr w:type="spellStart"/>
-      <w:r>
-        <w:rPr>
-          <w:rFonts w:cs="Times New Roman"/>
-        </w:rPr>
-        <w:t>Prueba</w:t>
-      </w:r>
-      <w:proofErr w:type="spellEnd"/>
-      <w:r>
-        <w:rPr>
-          <w:rFonts w:cs="Times New Roman"/>
-        </w:rPr>
-        <w:t xml:space="preserve"> de </w:t>
-      </w:r>
-      <w:proofErr w:type="spellStart"/>
-      <w:r>
-        <w:rPr>
-          <w:rFonts w:cs="Times New Roman"/>
-        </w:rPr>
-        <w:t>Implementacion</w:t>
-      </w:r>
-      <w:proofErr w:type="spellEnd"/>
+      <w:r>
+        <w:rPr>
+          <w:rFonts w:cs="Times New Roman"/>
+        </w:rPr>
+        <w:t>Prueba de Implementacion</w:t>
+      </w:r>
     </w:p>
     <w:p>
       <w:pPr>
@@ -3188,93 +2211,21 @@
         <w:rPr>
           <w:lang w:val="en-US"/>
         </w:rPr>
-        <w:t xml:space="preserve">docker exec -it </w:t>
-      </w:r>
-      <w:proofErr w:type="spellStart"/>
-      <w:r>
+        <w:t>docker exec -it redis redis-cli del saludo</w:t>
+      </w:r>
+    </w:p>
+    <w:p>
+      <w:pPr>
         <w:rPr>
           <w:lang w:val="en-US"/>
         </w:rPr>
-        <w:t>redis</w:t>
-      </w:r>
-      <w:proofErr w:type="spellEnd"/>
+      </w:pPr>
       <w:r>
         <w:rPr>
           <w:lang w:val="en-US"/>
         </w:rPr>
-        <w:t xml:space="preserve"> </w:t>
-      </w:r>
-      <w:proofErr w:type="spellStart"/>
-      <w:r>
-        <w:rPr>
-          <w:lang w:val="en-US"/>
-        </w:rPr>
-        <w:t>redis</w:t>
-      </w:r>
-      <w:proofErr w:type="spellEnd"/>
-      <w:r>
-        <w:rPr>
-          <w:lang w:val="en-US"/>
-        </w:rPr>
-        <w:t xml:space="preserve">-cli del </w:t>
-      </w:r>
-      <w:proofErr w:type="spellStart"/>
-      <w:r>
-        <w:rPr>
-          <w:lang w:val="en-US"/>
-        </w:rPr>
-        <w:t>saludo</w:t>
-      </w:r>
-      <w:proofErr w:type="spellEnd"/>
-    </w:p>
-    <w:p>
-      <w:pPr>
-        <w:rPr>
-          <w:lang w:val="en-US"/>
-        </w:rPr>
-      </w:pPr>
-      <w:r>
-        <w:rPr>
-          <w:lang w:val="en-US"/>
-        </w:rPr>
-        <w:t xml:space="preserve">docker exec -it </w:t>
-      </w:r>
-      <w:proofErr w:type="spellStart"/>
-      <w:r>
-        <w:rPr>
-          <w:lang w:val="en-US"/>
-        </w:rPr>
-        <w:t>redis</w:t>
-      </w:r>
-      <w:proofErr w:type="spellEnd"/>
-      <w:r>
-        <w:rPr>
-          <w:lang w:val="en-US"/>
-        </w:rPr>
-        <w:t xml:space="preserve"> </w:t>
-      </w:r>
-      <w:proofErr w:type="spellStart"/>
-      <w:r>
-        <w:rPr>
-          <w:lang w:val="en-US"/>
-        </w:rPr>
-        <w:t>redis</w:t>
-      </w:r>
-      <w:proofErr w:type="spellEnd"/>
-      <w:r>
-        <w:rPr>
-          <w:lang w:val="en-US"/>
-        </w:rPr>
-        <w:t xml:space="preserve">-cli get </w:t>
-      </w:r>
-      <w:proofErr w:type="spellStart"/>
-      <w:r>
-        <w:rPr>
-          <w:lang w:val="en-US"/>
-        </w:rPr>
-        <w:t>saludo</w:t>
-      </w:r>
-      <w:proofErr w:type="spellEnd"/>
+        <w:t>docker exec -it redis redis-cli get saludo</w:t>
+      </w:r>
     </w:p>
     <w:p>
       <w:pPr>
@@ -3293,28 +2244,12 @@
           <w:rFonts w:cs="Times New Roman"/>
         </w:rPr>
       </w:pPr>
-      <w:proofErr w:type="spellStart"/>
-      <w:r>
-        <w:rPr>
-          <w:rFonts w:cs="Times New Roman"/>
-        </w:rPr>
-        <w:t>Prueba</w:t>
-      </w:r>
-      <w:proofErr w:type="spellEnd"/>
-      <w:r>
-        <w:rPr>
-          <w:rFonts w:cs="Times New Roman"/>
-        </w:rPr>
-        <w:t xml:space="preserve"> de </w:t>
-      </w:r>
-      <w:proofErr w:type="spellStart"/>
-      <w:r>
-        <w:rPr>
-          <w:rFonts w:cs="Times New Roman"/>
-        </w:rPr>
-        <w:t>Implementacion</w:t>
-      </w:r>
-      <w:proofErr w:type="spellEnd"/>
+      <w:r>
+        <w:rPr>
+          <w:rFonts w:cs="Times New Roman"/>
+        </w:rPr>
+        <w:t>Prueba de Implementacion</w:t>
+      </w:r>
     </w:p>
     <w:p>
       <w:pPr>
@@ -3377,7 +2312,6 @@
           <w:lang w:val="en-US"/>
         </w:rPr>
       </w:pPr>
-      <w:proofErr w:type="spellStart"/>
       <w:r>
         <w:rPr>
           <w:b/>
@@ -3385,27 +2319,21 @@
           <w:lang w:val="en-US"/>
         </w:rPr>
         <w:lastRenderedPageBreak/>
-        <w:t>Uso</w:t>
-      </w:r>
-      <w:proofErr w:type="spellEnd"/>
-      <w:r>
-        <w:rPr>
-          <w:b/>
-          <w:bCs/>
+        <w:t>Uso de listas</w:t>
+      </w:r>
+    </w:p>
+    <w:p>
+      <w:pPr>
+        <w:rPr>
           <w:lang w:val="en-US"/>
         </w:rPr>
-        <w:t xml:space="preserve"> de </w:t>
-      </w:r>
-      <w:proofErr w:type="spellStart"/>
-      <w:r>
-        <w:rPr>
-          <w:b/>
-          <w:bCs/>
+      </w:pPr>
+      <w:r>
+        <w:rPr>
           <w:lang w:val="en-US"/>
         </w:rPr>
-        <w:t>listas</w:t>
-      </w:r>
-      <w:proofErr w:type="spellEnd"/>
+        <w:t>docker exec -it redis redis-cli lpush usuarios Ana Pedro</w:t>
+      </w:r>
     </w:p>
     <w:p>
       <w:pPr>
@@ -3417,132 +2345,7 @@
         <w:rPr>
           <w:lang w:val="en-US"/>
         </w:rPr>
-        <w:t xml:space="preserve">docker exec -it </w:t>
-      </w:r>
-      <w:proofErr w:type="spellStart"/>
-      <w:r>
-        <w:rPr>
-          <w:lang w:val="en-US"/>
-        </w:rPr>
-        <w:t>redis</w:t>
-      </w:r>
-      <w:proofErr w:type="spellEnd"/>
-      <w:r>
-        <w:rPr>
-          <w:lang w:val="en-US"/>
-        </w:rPr>
-        <w:t xml:space="preserve"> </w:t>
-      </w:r>
-      <w:proofErr w:type="spellStart"/>
-      <w:r>
-        <w:rPr>
-          <w:lang w:val="en-US"/>
-        </w:rPr>
-        <w:t>redis</w:t>
-      </w:r>
-      <w:proofErr w:type="spellEnd"/>
-      <w:r>
-        <w:rPr>
-          <w:lang w:val="en-US"/>
-        </w:rPr>
-        <w:t xml:space="preserve">-cli </w:t>
-      </w:r>
-      <w:proofErr w:type="spellStart"/>
-      <w:r>
-        <w:rPr>
-          <w:lang w:val="en-US"/>
-        </w:rPr>
-        <w:t>lpush</w:t>
-      </w:r>
-      <w:proofErr w:type="spellEnd"/>
-      <w:r>
-        <w:rPr>
-          <w:lang w:val="en-US"/>
-        </w:rPr>
-        <w:t xml:space="preserve"> </w:t>
-      </w:r>
-      <w:proofErr w:type="spellStart"/>
-      <w:r>
-        <w:rPr>
-          <w:lang w:val="en-US"/>
-        </w:rPr>
-        <w:t>usuarios</w:t>
-      </w:r>
-      <w:proofErr w:type="spellEnd"/>
-      <w:r>
-        <w:rPr>
-          <w:lang w:val="en-US"/>
-        </w:rPr>
-        <w:t xml:space="preserve"> Ana Pedro</w:t>
-      </w:r>
-    </w:p>
-    <w:p>
-      <w:pPr>
-        <w:rPr>
-          <w:lang w:val="en-US"/>
-        </w:rPr>
-      </w:pPr>
-      <w:r>
-        <w:rPr>
-          <w:lang w:val="en-US"/>
-        </w:rPr>
-        <w:t xml:space="preserve">docker exec -it </w:t>
-      </w:r>
-      <w:proofErr w:type="spellStart"/>
-      <w:r>
-        <w:rPr>
-          <w:lang w:val="en-US"/>
-        </w:rPr>
-        <w:t>redis</w:t>
-      </w:r>
-      <w:proofErr w:type="spellEnd"/>
-      <w:r>
-        <w:rPr>
-          <w:lang w:val="en-US"/>
-        </w:rPr>
-        <w:t xml:space="preserve"> </w:t>
-      </w:r>
-      <w:proofErr w:type="spellStart"/>
-      <w:r>
-        <w:rPr>
-          <w:lang w:val="en-US"/>
-        </w:rPr>
-        <w:t>redis</w:t>
-      </w:r>
-      <w:proofErr w:type="spellEnd"/>
-      <w:r>
-        <w:rPr>
-          <w:lang w:val="en-US"/>
-        </w:rPr>
-        <w:t xml:space="preserve">-cli </w:t>
-      </w:r>
-      <w:proofErr w:type="spellStart"/>
-      <w:r>
-        <w:rPr>
-          <w:lang w:val="en-US"/>
-        </w:rPr>
-        <w:t>lrange</w:t>
-      </w:r>
-      <w:proofErr w:type="spellEnd"/>
-      <w:r>
-        <w:rPr>
-          <w:lang w:val="en-US"/>
-        </w:rPr>
-        <w:t xml:space="preserve"> </w:t>
-      </w:r>
-      <w:proofErr w:type="spellStart"/>
-      <w:r>
-        <w:rPr>
-          <w:lang w:val="en-US"/>
-        </w:rPr>
-        <w:t>usuarios</w:t>
-      </w:r>
-      <w:proofErr w:type="spellEnd"/>
-      <w:r>
-        <w:rPr>
-          <w:lang w:val="en-US"/>
-        </w:rPr>
-        <w:t xml:space="preserve"> 0 -1</w:t>
+        <w:t>docker exec -it redis redis-cli lrange usuarios 0 -1</w:t>
       </w:r>
     </w:p>
     <w:p>
@@ -3562,33 +2365,11 @@
           <w:rFonts w:cs="Times New Roman"/>
         </w:rPr>
       </w:pPr>
-      <w:proofErr w:type="spellStart"/>
-      <w:r>
-        <w:rPr>
-          <w:rFonts w:cs="Times New Roman"/>
-        </w:rPr>
-        <w:t>Prueba</w:t>
-      </w:r>
-      <w:proofErr w:type="spellEnd"/>
-      <w:r>
-        <w:rPr>
-          <w:rFonts w:cs="Times New Roman"/>
-        </w:rPr>
-        <w:t xml:space="preserve"> de </w:t>
-      </w:r>
-      <w:proofErr w:type="spellStart"/>
-      <w:r>
-        <w:rPr>
-          <w:rFonts w:cs="Times New Roman"/>
-        </w:rPr>
-        <w:t>Implementacion</w:t>
-      </w:r>
-      <w:proofErr w:type="spellEnd"/>
-      <w:r>
-        <w:rPr>
-          <w:rFonts w:cs="Times New Roman"/>
-        </w:rPr>
-        <w:t xml:space="preserve"> </w:t>
+      <w:r>
+        <w:rPr>
+          <w:rFonts w:cs="Times New Roman"/>
+        </w:rPr>
+        <w:t xml:space="preserve">Prueba de Implementacion </w:t>
       </w:r>
     </w:p>
     <w:p>
@@ -3663,13 +2444,8 @@
       </w:r>
     </w:p>
     <w:p>
-      <w:proofErr w:type="spellStart"/>
-      <w:r>
-        <w:t>redis-cli</w:t>
-      </w:r>
-      <w:proofErr w:type="spellEnd"/>
-      <w:r>
-        <w:t xml:space="preserve"> subscribe noticias</w:t>
+      <w:r>
+        <w:t>redis-cli subscribe noticias</w:t>
       </w:r>
     </w:p>
     <w:p>
@@ -3678,21 +2454,8 @@
       </w:r>
     </w:p>
     <w:p>
-      <w:proofErr w:type="spellStart"/>
-      <w:r>
-        <w:t>redis-cli</w:t>
-      </w:r>
-      <w:proofErr w:type="spellEnd"/>
-      <w:r>
-        <w:t xml:space="preserve"> </w:t>
-      </w:r>
-      <w:proofErr w:type="spellStart"/>
-      <w:r>
-        <w:t>publish</w:t>
-      </w:r>
-      <w:proofErr w:type="spellEnd"/>
-      <w:r>
-        <w:t xml:space="preserve"> noticias "¡Última hora!"</w:t>
+      <w:r>
+        <w:t>redis-cli publish noticias "¡Última hora!"</w:t>
       </w:r>
     </w:p>
     <w:p>
@@ -3719,17 +2482,8 @@
           <w:rFonts w:cs="Times New Roman"/>
           <w:lang w:val="es-CO"/>
         </w:rPr>
-        <w:t xml:space="preserve">Prueba de </w:t>
-      </w:r>
-      <w:proofErr w:type="spellStart"/>
-      <w:r>
-        <w:rPr>
-          <w:rFonts w:cs="Times New Roman"/>
-          <w:lang w:val="es-CO"/>
-        </w:rPr>
-        <w:t>Implementacion</w:t>
-      </w:r>
-      <w:proofErr w:type="spellEnd"/>
+        <w:t>Prueba de Implementacion</w:t>
+      </w:r>
     </w:p>
     <w:p>
       <w:pPr>
@@ -3795,52 +2549,40 @@
           <w:lang w:val="en-US"/>
         </w:rPr>
       </w:pPr>
-      <w:proofErr w:type="spellStart"/>
       <w:r>
         <w:rPr>
           <w:b/>
           <w:bCs/>
           <w:lang w:val="en-US"/>
         </w:rPr>
-        <w:t>Expirar</w:t>
-      </w:r>
-      <w:proofErr w:type="spellEnd"/>
-      <w:r>
-        <w:rPr>
-          <w:b/>
-          <w:bCs/>
+        <w:t>Expirar una clave tras 10 segundos</w:t>
+      </w:r>
+    </w:p>
+    <w:p>
+      <w:pPr>
+        <w:rPr>
           <w:lang w:val="en-US"/>
         </w:rPr>
-        <w:t xml:space="preserve"> una clave </w:t>
-      </w:r>
-      <w:proofErr w:type="spellStart"/>
-      <w:r>
-        <w:rPr>
-          <w:b/>
-          <w:bCs/>
+      </w:pPr>
+      <w:r>
+        <w:rPr>
           <w:lang w:val="en-US"/>
         </w:rPr>
-        <w:t>tras</w:t>
-      </w:r>
-      <w:proofErr w:type="spellEnd"/>
-      <w:r>
-        <w:rPr>
-          <w:b/>
-          <w:bCs/>
+        <w:t>docker exec -it redis redis-cli set temporal "dato" EX 10</w:t>
+      </w:r>
+    </w:p>
+    <w:p>
+      <w:pPr>
+        <w:rPr>
           <w:lang w:val="en-US"/>
         </w:rPr>
-        <w:t xml:space="preserve"> 10 </w:t>
-      </w:r>
-      <w:proofErr w:type="spellStart"/>
-      <w:r>
-        <w:rPr>
-          <w:b/>
-          <w:bCs/>
+      </w:pPr>
+      <w:r>
+        <w:rPr>
           <w:lang w:val="en-US"/>
         </w:rPr>
-        <w:t>segundos</w:t>
-      </w:r>
-      <w:proofErr w:type="spellEnd"/>
+        <w:t>sleep 11</w:t>
+      </w:r>
     </w:p>
     <w:p>
       <w:pPr>
@@ -3852,103 +2594,7 @@
         <w:rPr>
           <w:lang w:val="en-US"/>
         </w:rPr>
-        <w:t xml:space="preserve">docker exec -it </w:t>
-      </w:r>
-      <w:proofErr w:type="spellStart"/>
-      <w:r>
-        <w:rPr>
-          <w:lang w:val="en-US"/>
-        </w:rPr>
-        <w:t>redis</w:t>
-      </w:r>
-      <w:proofErr w:type="spellEnd"/>
-      <w:r>
-        <w:rPr>
-          <w:lang w:val="en-US"/>
-        </w:rPr>
-        <w:t xml:space="preserve"> </w:t>
-      </w:r>
-      <w:proofErr w:type="spellStart"/>
-      <w:r>
-        <w:rPr>
-          <w:lang w:val="en-US"/>
-        </w:rPr>
-        <w:t>redis</w:t>
-      </w:r>
-      <w:proofErr w:type="spellEnd"/>
-      <w:r>
-        <w:rPr>
-          <w:lang w:val="en-US"/>
-        </w:rPr>
-        <w:t>-cli set temporal "</w:t>
-      </w:r>
-      <w:proofErr w:type="spellStart"/>
-      <w:r>
-        <w:rPr>
-          <w:lang w:val="en-US"/>
-        </w:rPr>
-        <w:t>dato</w:t>
-      </w:r>
-      <w:proofErr w:type="spellEnd"/>
-      <w:r>
-        <w:rPr>
-          <w:lang w:val="en-US"/>
-        </w:rPr>
-        <w:t>" EX 10</w:t>
-      </w:r>
-    </w:p>
-    <w:p>
-      <w:pPr>
-        <w:rPr>
-          <w:lang w:val="en-US"/>
-        </w:rPr>
-      </w:pPr>
-      <w:r>
-        <w:rPr>
-          <w:lang w:val="en-US"/>
-        </w:rPr>
-        <w:t>sleep 11</w:t>
-      </w:r>
-    </w:p>
-    <w:p>
-      <w:pPr>
-        <w:rPr>
-          <w:lang w:val="en-US"/>
-        </w:rPr>
-      </w:pPr>
-      <w:r>
-        <w:rPr>
-          <w:lang w:val="en-US"/>
-        </w:rPr>
-        <w:t xml:space="preserve">docker exec -it </w:t>
-      </w:r>
-      <w:proofErr w:type="spellStart"/>
-      <w:r>
-        <w:rPr>
-          <w:lang w:val="en-US"/>
-        </w:rPr>
-        <w:t>redis</w:t>
-      </w:r>
-      <w:proofErr w:type="spellEnd"/>
-      <w:r>
-        <w:rPr>
-          <w:lang w:val="en-US"/>
-        </w:rPr>
-        <w:t xml:space="preserve"> </w:t>
-      </w:r>
-      <w:proofErr w:type="spellStart"/>
-      <w:r>
-        <w:rPr>
-          <w:lang w:val="en-US"/>
-        </w:rPr>
-        <w:t>redis</w:t>
-      </w:r>
-      <w:proofErr w:type="spellEnd"/>
-      <w:r>
-        <w:rPr>
-          <w:lang w:val="en-US"/>
-        </w:rPr>
-        <w:t>-cli get temporal</w:t>
+        <w:t>docker exec -it redis redis-cli get temporal</w:t>
       </w:r>
     </w:p>
     <w:p>
@@ -3968,28 +2614,12 @@
           <w:rFonts w:cs="Times New Roman"/>
         </w:rPr>
       </w:pPr>
-      <w:proofErr w:type="spellStart"/>
-      <w:r>
-        <w:rPr>
-          <w:rFonts w:cs="Times New Roman"/>
-        </w:rPr>
-        <w:t>Prueba</w:t>
-      </w:r>
-      <w:proofErr w:type="spellEnd"/>
-      <w:r>
-        <w:rPr>
-          <w:rFonts w:cs="Times New Roman"/>
-        </w:rPr>
-        <w:t xml:space="preserve"> de </w:t>
-      </w:r>
-      <w:proofErr w:type="spellStart"/>
-      <w:r>
-        <w:rPr>
-          <w:rFonts w:cs="Times New Roman"/>
-        </w:rPr>
-        <w:t>Implementacion</w:t>
-      </w:r>
-      <w:proofErr w:type="spellEnd"/>
+      <w:r>
+        <w:rPr>
+          <w:rFonts w:cs="Times New Roman"/>
+        </w:rPr>
+        <w:t>Prueba de Implementacion</w:t>
+      </w:r>
     </w:p>
     <w:p>
       <w:pPr>
@@ -4049,28 +2679,12 @@
           <w:lang w:val="en-US"/>
         </w:rPr>
       </w:pPr>
-      <w:proofErr w:type="spellStart"/>
       <w:r>
         <w:rPr>
           <w:lang w:val="en-US"/>
         </w:rPr>
-        <w:t>Ejercicios</w:t>
-      </w:r>
-      <w:proofErr w:type="spellEnd"/>
-      <w:r>
-        <w:rPr>
-          <w:lang w:val="en-US"/>
-        </w:rPr>
-        <w:t xml:space="preserve"> con </w:t>
-      </w:r>
-      <w:proofErr w:type="spellStart"/>
-      <w:r>
-        <w:rPr>
-          <w:lang w:val="en-US"/>
-        </w:rPr>
-        <w:t>Hazelcast</w:t>
-      </w:r>
-      <w:proofErr w:type="spellEnd"/>
+        <w:t>Ejercicios con Hazelcast</w:t>
+      </w:r>
     </w:p>
     <w:p>
       <w:pPr>
@@ -4098,21 +2712,7 @@
         <w:rPr>
           <w:lang w:val="en-US"/>
         </w:rPr>
-        <w:t xml:space="preserve">docker logs </w:t>
-      </w:r>
-      <w:proofErr w:type="spellStart"/>
-      <w:r>
-        <w:rPr>
-          <w:lang w:val="en-US"/>
-        </w:rPr>
-        <w:t>hazelcast</w:t>
-      </w:r>
-      <w:proofErr w:type="spellEnd"/>
-      <w:r>
-        <w:rPr>
-          <w:lang w:val="en-US"/>
-        </w:rPr>
-        <w:t xml:space="preserve"> | grep 'Members'</w:t>
+        <w:t>docker logs hazelcast | grep 'Members'</w:t>
       </w:r>
     </w:p>
     <w:p>
@@ -4132,28 +2732,12 @@
           <w:rFonts w:cs="Times New Roman"/>
         </w:rPr>
       </w:pPr>
-      <w:proofErr w:type="spellStart"/>
-      <w:r>
-        <w:rPr>
-          <w:rFonts w:cs="Times New Roman"/>
-        </w:rPr>
-        <w:t>Prueba</w:t>
-      </w:r>
-      <w:proofErr w:type="spellEnd"/>
-      <w:r>
-        <w:rPr>
-          <w:rFonts w:cs="Times New Roman"/>
-        </w:rPr>
-        <w:t xml:space="preserve"> </w:t>
-      </w:r>
-      <w:proofErr w:type="spellStart"/>
-      <w:r>
-        <w:rPr>
-          <w:rFonts w:cs="Times New Roman"/>
-        </w:rPr>
-        <w:t>Implementacion</w:t>
-      </w:r>
-      <w:proofErr w:type="spellEnd"/>
+      <w:r>
+        <w:rPr>
+          <w:rFonts w:cs="Times New Roman"/>
+        </w:rPr>
+        <w:t>Prueba Implementacion</w:t>
+      </w:r>
     </w:p>
     <w:p>
       <w:pPr>
@@ -4218,51 +2802,17 @@
           <w:b/>
           <w:bCs/>
         </w:rPr>
-        <w:t xml:space="preserve">Descargar cliente CLI para conectar vía REST (requiere </w:t>
-      </w:r>
-      <w:proofErr w:type="spellStart"/>
-      <w:r>
-        <w:rPr>
-          <w:b/>
-          <w:bCs/>
-        </w:rPr>
-        <w:t>curl</w:t>
-      </w:r>
-      <w:proofErr w:type="spellEnd"/>
-      <w:r>
-        <w:rPr>
-          <w:b/>
-          <w:bCs/>
-        </w:rPr>
-        <w:t>)</w:t>
-      </w:r>
-    </w:p>
-    <w:p>
-      <w:proofErr w:type="spellStart"/>
-      <w:r>
-        <w:t>curl</w:t>
-      </w:r>
-      <w:proofErr w:type="spellEnd"/>
-      <w:r>
-        <w:t xml:space="preserve"> http://localhost:5701/hazelcast/rest/maps/sesiones -X PUT -d "usuario=</w:t>
-      </w:r>
-      <w:proofErr w:type="spellStart"/>
-      <w:r>
-        <w:t>Maria</w:t>
-      </w:r>
-      <w:proofErr w:type="spellEnd"/>
-      <w:r>
-        <w:t>"</w:t>
-      </w:r>
-    </w:p>
-    <w:p>
-      <w:proofErr w:type="spellStart"/>
-      <w:r>
-        <w:t>curl</w:t>
-      </w:r>
-      <w:proofErr w:type="spellEnd"/>
-      <w:r>
-        <w:t xml:space="preserve"> http://localhost:5701/hazelcast/rest/maps/sesiones/usuario</w:t>
+        <w:t>Descargar cliente CLI para conectar vía REST (requiere curl)</w:t>
+      </w:r>
+    </w:p>
+    <w:p>
+      <w:r>
+        <w:t>curl http://localhost:5701/hazelcast/rest/maps/sesiones -X PUT -d "usuario=Maria"</w:t>
+      </w:r>
+    </w:p>
+    <w:p>
+      <w:r>
+        <w:t>curl http://localhost:5701/hazelcast/rest/maps/sesiones/usuario</w:t>
       </w:r>
     </w:p>
     <w:p>
@@ -4289,17 +2839,8 @@
           <w:rFonts w:cs="Times New Roman"/>
           <w:lang w:val="es-CO"/>
         </w:rPr>
-        <w:t xml:space="preserve">Prueba de </w:t>
-      </w:r>
-      <w:proofErr w:type="spellStart"/>
-      <w:r>
-        <w:rPr>
-          <w:rFonts w:cs="Times New Roman"/>
-          <w:lang w:val="es-CO"/>
-        </w:rPr>
-        <w:t>Implementacion</w:t>
-      </w:r>
-      <w:proofErr w:type="spellEnd"/>
+        <w:t>Prueba de Implementacion</w:t>
+      </w:r>
     </w:p>
     <w:p>
       <w:pPr>
@@ -4363,96 +2904,26 @@
           <w:lang w:val="en-US"/>
         </w:rPr>
       </w:pPr>
-      <w:proofErr w:type="spellStart"/>
       <w:r>
         <w:rPr>
           <w:b/>
           <w:bCs/>
           <w:lang w:val="en-US"/>
         </w:rPr>
-        <w:t>Insertar</w:t>
-      </w:r>
-      <w:proofErr w:type="spellEnd"/>
-      <w:r>
-        <w:rPr>
-          <w:b/>
-          <w:bCs/>
+        <w:t>Insertar múltiples pares clave-valor</w:t>
+      </w:r>
+    </w:p>
+    <w:p>
+      <w:pPr>
+        <w:rPr>
           <w:lang w:val="en-US"/>
         </w:rPr>
-        <w:t xml:space="preserve"> </w:t>
-      </w:r>
-      <w:proofErr w:type="spellStart"/>
-      <w:r>
-        <w:rPr>
-          <w:b/>
-          <w:bCs/>
+      </w:pPr>
+      <w:r>
+        <w:rPr>
           <w:lang w:val="en-US"/>
         </w:rPr>
-        <w:t>múltiples</w:t>
-      </w:r>
-      <w:proofErr w:type="spellEnd"/>
-      <w:r>
-        <w:rPr>
-          <w:b/>
-          <w:bCs/>
-          <w:lang w:val="en-US"/>
-        </w:rPr>
-        <w:t xml:space="preserve"> pares clave-valor</w:t>
-      </w:r>
-    </w:p>
-    <w:p>
-      <w:pPr>
-        <w:rPr>
-          <w:lang w:val="en-US"/>
-        </w:rPr>
-      </w:pPr>
-      <w:r>
-        <w:rPr>
-          <w:lang w:val="en-US"/>
-        </w:rPr>
-        <w:t xml:space="preserve">for </w:t>
-      </w:r>
-      <w:proofErr w:type="spellStart"/>
-      <w:r>
-        <w:rPr>
-          <w:lang w:val="en-US"/>
-        </w:rPr>
-        <w:t>i</w:t>
-      </w:r>
-      <w:proofErr w:type="spellEnd"/>
-      <w:r>
-        <w:rPr>
-          <w:lang w:val="en-US"/>
-        </w:rPr>
-        <w:t xml:space="preserve"> in {</w:t>
-      </w:r>
-      <w:proofErr w:type="gramStart"/>
-      <w:r>
-        <w:rPr>
-          <w:lang w:val="en-US"/>
-        </w:rPr>
-        <w:t>1..</w:t>
-      </w:r>
-      <w:proofErr w:type="gramEnd"/>
-      <w:r>
-        <w:rPr>
-          <w:lang w:val="en-US"/>
-        </w:rPr>
-        <w:t>3}; do curl -X PUT -d "</w:t>
-      </w:r>
-      <w:proofErr w:type="spellStart"/>
-      <w:r>
-        <w:rPr>
-          <w:lang w:val="en-US"/>
-        </w:rPr>
-        <w:t>valor$i</w:t>
-      </w:r>
-      <w:proofErr w:type="spellEnd"/>
-      <w:r>
-        <w:rPr>
-          <w:lang w:val="en-US"/>
-        </w:rPr>
-        <w:t>" http://localhost:5701/hazelcast/rest/maps/datos/clave$i; done</w:t>
+        <w:t>for i in {1..3}; do curl -X PUT -d "valor$i" http://localhost:5701/hazelcast/rest/maps/datos/clave$i; done</w:t>
       </w:r>
     </w:p>
     <w:p>
@@ -4472,28 +2943,12 @@
           <w:rFonts w:cs="Times New Roman"/>
         </w:rPr>
       </w:pPr>
-      <w:proofErr w:type="spellStart"/>
-      <w:r>
-        <w:rPr>
-          <w:rFonts w:cs="Times New Roman"/>
-        </w:rPr>
-        <w:t>Prueba</w:t>
-      </w:r>
-      <w:proofErr w:type="spellEnd"/>
-      <w:r>
-        <w:rPr>
-          <w:rFonts w:cs="Times New Roman"/>
-        </w:rPr>
-        <w:t xml:space="preserve"> de </w:t>
-      </w:r>
-      <w:proofErr w:type="spellStart"/>
-      <w:r>
-        <w:rPr>
-          <w:rFonts w:cs="Times New Roman"/>
-        </w:rPr>
-        <w:t>Implementacion</w:t>
-      </w:r>
-      <w:proofErr w:type="spellEnd"/>
+      <w:r>
+        <w:rPr>
+          <w:rFonts w:cs="Times New Roman"/>
+        </w:rPr>
+        <w:t>Prueba de Implementacion</w:t>
+      </w:r>
     </w:p>
     <w:p>
       <w:pPr>
@@ -4556,100 +3011,26 @@
           <w:lang w:val="en-US"/>
         </w:rPr>
       </w:pPr>
-      <w:proofErr w:type="spellStart"/>
       <w:r>
         <w:rPr>
           <w:b/>
           <w:bCs/>
           <w:lang w:val="en-US"/>
         </w:rPr>
-        <w:t>Verificar</w:t>
-      </w:r>
-      <w:proofErr w:type="spellEnd"/>
-      <w:r>
-        <w:rPr>
-          <w:b/>
-          <w:bCs/>
+        <w:t>Verificar consistencia recuperando claves</w:t>
+      </w:r>
+    </w:p>
+    <w:p>
+      <w:pPr>
+        <w:rPr>
           <w:lang w:val="en-US"/>
         </w:rPr>
-        <w:t xml:space="preserve"> </w:t>
-      </w:r>
-      <w:proofErr w:type="spellStart"/>
-      <w:r>
-        <w:rPr>
-          <w:b/>
-          <w:bCs/>
+      </w:pPr>
+      <w:r>
+        <w:rPr>
           <w:lang w:val="en-US"/>
         </w:rPr>
-        <w:t>consistencia</w:t>
-      </w:r>
-      <w:proofErr w:type="spellEnd"/>
-      <w:r>
-        <w:rPr>
-          <w:b/>
-          <w:bCs/>
-          <w:lang w:val="en-US"/>
-        </w:rPr>
-        <w:t xml:space="preserve"> </w:t>
-      </w:r>
-      <w:proofErr w:type="spellStart"/>
-      <w:r>
-        <w:rPr>
-          <w:b/>
-          <w:bCs/>
-          <w:lang w:val="en-US"/>
-        </w:rPr>
-        <w:t>recuperando</w:t>
-      </w:r>
-      <w:proofErr w:type="spellEnd"/>
-      <w:r>
-        <w:rPr>
-          <w:b/>
-          <w:bCs/>
-          <w:lang w:val="en-US"/>
-        </w:rPr>
-        <w:t xml:space="preserve"> claves</w:t>
-      </w:r>
-    </w:p>
-    <w:p>
-      <w:pPr>
-        <w:rPr>
-          <w:lang w:val="en-US"/>
-        </w:rPr>
-      </w:pPr>
-      <w:r>
-        <w:rPr>
-          <w:lang w:val="en-US"/>
-        </w:rPr>
-        <w:t xml:space="preserve">for </w:t>
-      </w:r>
-      <w:proofErr w:type="spellStart"/>
-      <w:r>
-        <w:rPr>
-          <w:lang w:val="en-US"/>
-        </w:rPr>
-        <w:t>i</w:t>
-      </w:r>
-      <w:proofErr w:type="spellEnd"/>
-      <w:r>
-        <w:rPr>
-          <w:lang w:val="en-US"/>
-        </w:rPr>
-        <w:t xml:space="preserve"> in {</w:t>
-      </w:r>
-      <w:proofErr w:type="gramStart"/>
-      <w:r>
-        <w:rPr>
-          <w:lang w:val="en-US"/>
-        </w:rPr>
-        <w:t>1..</w:t>
-      </w:r>
-      <w:proofErr w:type="gramEnd"/>
-      <w:r>
-        <w:rPr>
-          <w:lang w:val="en-US"/>
-        </w:rPr>
-        <w:t>3}; do curl http://localhost:5701/hazelcast/rest/maps/datos/clave$i; done</w:t>
+        <w:t>for i in {1..3}; do curl http://localhost:5701/hazelcast/rest/maps/datos/clave$i; done</w:t>
       </w:r>
     </w:p>
     <w:p>
@@ -4669,28 +3050,12 @@
           <w:rFonts w:cs="Times New Roman"/>
         </w:rPr>
       </w:pPr>
-      <w:proofErr w:type="spellStart"/>
-      <w:r>
-        <w:rPr>
-          <w:rFonts w:cs="Times New Roman"/>
-        </w:rPr>
-        <w:t>Prueba</w:t>
-      </w:r>
-      <w:proofErr w:type="spellEnd"/>
-      <w:r>
-        <w:rPr>
-          <w:rFonts w:cs="Times New Roman"/>
-        </w:rPr>
-        <w:t xml:space="preserve"> de </w:t>
-      </w:r>
-      <w:proofErr w:type="spellStart"/>
-      <w:r>
-        <w:rPr>
-          <w:rFonts w:cs="Times New Roman"/>
-        </w:rPr>
-        <w:t>Implementacion</w:t>
-      </w:r>
-      <w:proofErr w:type="spellEnd"/>
+      <w:r>
+        <w:rPr>
+          <w:rFonts w:cs="Times New Roman"/>
+        </w:rPr>
+        <w:t>Prueba de Implementacion</w:t>
+      </w:r>
     </w:p>
     <w:p>
       <w:pPr>
@@ -4855,35 +3220,25 @@
           <w:lang w:val="en-US"/>
         </w:rPr>
       </w:pPr>
-      <w:proofErr w:type="spellStart"/>
       <w:r>
         <w:rPr>
           <w:b/>
           <w:bCs/>
           <w:lang w:val="en-US"/>
         </w:rPr>
-        <w:t>Eliminar</w:t>
-      </w:r>
-      <w:proofErr w:type="spellEnd"/>
-      <w:r>
-        <w:rPr>
-          <w:b/>
-          <w:bCs/>
+        <w:t>Eliminar una clave</w:t>
+      </w:r>
+    </w:p>
+    <w:p>
+      <w:pPr>
+        <w:rPr>
           <w:lang w:val="en-US"/>
         </w:rPr>
-        <w:t xml:space="preserve"> una clave</w:t>
-      </w:r>
-    </w:p>
-    <w:p>
-      <w:pPr>
+      </w:pPr>
+      <w:r>
         <w:rPr>
           <w:lang w:val="en-US"/>
         </w:rPr>
-      </w:pPr>
-      <w:r>
-        <w:rPr>
-          <w:lang w:val="en-US"/>
-        </w:rPr>
         <w:t>curl -X DELETE http://localhost:5701/hazelcast/rest/maps/datos/clave1</w:t>
       </w:r>
     </w:p>
@@ -4904,28 +3259,12 @@
           <w:rFonts w:cs="Times New Roman"/>
         </w:rPr>
       </w:pPr>
-      <w:proofErr w:type="spellStart"/>
-      <w:r>
-        <w:rPr>
-          <w:rFonts w:cs="Times New Roman"/>
-        </w:rPr>
-        <w:t>Prueba</w:t>
-      </w:r>
-      <w:proofErr w:type="spellEnd"/>
-      <w:r>
-        <w:rPr>
-          <w:rFonts w:cs="Times New Roman"/>
-        </w:rPr>
-        <w:t xml:space="preserve"> de </w:t>
-      </w:r>
-      <w:proofErr w:type="spellStart"/>
-      <w:r>
-        <w:rPr>
-          <w:rFonts w:cs="Times New Roman"/>
-        </w:rPr>
-        <w:t>Implementacion</w:t>
-      </w:r>
-      <w:proofErr w:type="spellEnd"/>
+      <w:r>
+        <w:rPr>
+          <w:rFonts w:cs="Times New Roman"/>
+        </w:rPr>
+        <w:t>Prueba de Implementacion</w:t>
+      </w:r>
     </w:p>
     <w:p>
       <w:pPr>
@@ -4983,27 +3322,15 @@
         <w:jc w:val="both"/>
         <w:rPr>
           <w:rFonts w:cs="Times New Roman"/>
-        </w:rPr>
-      </w:pPr>
-      <w:r>
-        <w:rPr>
-          <w:rFonts w:cs="Times New Roman"/>
-        </w:rPr>
-        <w:t xml:space="preserve">Link </w:t>
-      </w:r>
-      <w:proofErr w:type="spellStart"/>
-      <w:r>
-        <w:rPr>
-          <w:rFonts w:cs="Times New Roman"/>
-        </w:rPr>
-        <w:t>Repositorio</w:t>
-      </w:r>
-      <w:proofErr w:type="spellEnd"/>
-      <w:r>
-        <w:rPr>
-          <w:rFonts w:cs="Times New Roman"/>
-        </w:rPr>
-        <w:t xml:space="preserve"> </w:t>
+          <w:lang w:val="es-CO"/>
+        </w:rPr>
+      </w:pPr>
+      <w:r>
+        <w:rPr>
+          <w:rFonts w:cs="Times New Roman"/>
+          <w:lang w:val="es-CO"/>
+        </w:rPr>
+        <w:t xml:space="preserve">Link Repositorio </w:t>
       </w:r>
     </w:p>
     <w:p>
@@ -5012,6 +3339,7 @@
         <w:jc w:val="both"/>
         <w:rPr>
           <w:rFonts w:cs="Times New Roman"/>
+          <w:lang w:val="es-CO"/>
         </w:rPr>
       </w:pPr>
       <w:hyperlink r:id="rId35" w:history="1">
@@ -5019,6 +3347,7 @@
           <w:rPr>
             <w:rStyle w:val="Hipervnculo"/>
             <w:rFonts w:cs="Times New Roman"/>
+            <w:lang w:val="es-CO"/>
           </w:rPr>
           <w:t>https://github.com/ElCubaX/patrones-dise-o-orientado-/tree/main/memcached</w:t>
         </w:r>
@@ -5032,9 +3361,65 @@
           <w:rFonts w:cs="Times New Roman"/>
         </w:rPr>
       </w:pPr>
+      <w:r>
+        <w:rPr>
+          <w:rFonts w:cs="Times New Roman"/>
+        </w:rPr>
+        <w:t>Push Git</w:t>
+      </w:r>
+    </w:p>
+    <w:p>
+      <w:pPr>
+        <w:pStyle w:val="Title2"/>
+        <w:jc w:val="both"/>
+        <w:rPr>
+          <w:rFonts w:cs="Times New Roman"/>
+        </w:rPr>
+      </w:pPr>
+      <w:r>
+        <w:rPr>
+          <w:rFonts w:cs="Times New Roman"/>
+        </w:rPr>
+        <w:lastRenderedPageBreak/>
+        <w:drawing>
+          <wp:inline distT="0" distB="0" distL="0" distR="0" wp14:anchorId="57A0F210" wp14:editId="4EE9FE3D">
+            <wp:extent cx="5612130" cy="2870835"/>
+            <wp:effectExtent l="0" t="0" r="7620" b="5715"/>
+            <wp:docPr id="2" name="Imagen 2"/>
+            <wp:cNvGraphicFramePr>
+              <a:graphicFrameLocks xmlns:a="http://schemas.openxmlformats.org/drawingml/2006/main" noChangeAspect="1"/>
+            </wp:cNvGraphicFramePr>
+            <a:graphic xmlns:a="http://schemas.openxmlformats.org/drawingml/2006/main">
+              <a:graphicData uri="http://schemas.openxmlformats.org/drawingml/2006/picture">
+                <pic:pic xmlns:pic="http://schemas.openxmlformats.org/drawingml/2006/picture">
+                  <pic:nvPicPr>
+                    <pic:cNvPr id="1" name=""/>
+                    <pic:cNvPicPr/>
+                  </pic:nvPicPr>
+                  <pic:blipFill>
+                    <a:blip r:embed="rId36"/>
+                    <a:stretch>
+                      <a:fillRect/>
+                    </a:stretch>
+                  </pic:blipFill>
+                  <pic:spPr>
+                    <a:xfrm>
+                      <a:off x="0" y="0"/>
+                      <a:ext cx="5612130" cy="2870835"/>
+                    </a:xfrm>
+                    <a:prstGeom prst="rect">
+                      <a:avLst/>
+                    </a:prstGeom>
+                  </pic:spPr>
+                </pic:pic>
+              </a:graphicData>
+            </a:graphic>
+          </wp:inline>
+        </w:drawing>
+      </w:r>
     </w:p>
     <w:sectPr>
-      <w:headerReference w:type="default" r:id="rId36"/>
+      <w:headerReference w:type="default" r:id="rId37"/>
       <w:pgSz w:w="12240" w:h="15840"/>
       <w:pgMar w:top="1417" w:right="1701" w:bottom="1417" w:left="1701" w:header="708" w:footer="708" w:gutter="0"/>
       <w:cols w:space="708"/>

</xml_diff>